<commit_message>
correction of the ep dialog box
Correction of the dlg.Header call when import ep.
</commit_message>
<xml_diff>
--- a/Manuels/Manuel_Filtering_module.docx
+++ b/Manuels/Manuel_Filtering_module.docx
@@ -558,23 +558,7 @@
           <w:rFonts w:ascii="Calibri" w:hAnsi="Calibri" w:cs="Calibri"/>
           <w:lang w:val="en-US"/>
         </w:rPr>
-        <w:t xml:space="preserve">Parameters of filter depend </w:t>
-      </w:r>
-      <w:proofErr w:type="gramStart"/>
-      <w:r>
-        <w:rPr>
-          <w:rFonts w:ascii="Calibri" w:hAnsi="Calibri" w:cs="Calibri"/>
-          <w:lang w:val="en-US"/>
-        </w:rPr>
-        <w:t>of</w:t>
-      </w:r>
-      <w:proofErr w:type="gramEnd"/>
-      <w:r>
-        <w:rPr>
-          <w:rFonts w:ascii="Calibri" w:hAnsi="Calibri" w:cs="Calibri"/>
-          <w:lang w:val="en-US"/>
-        </w:rPr>
-        <w:t xml:space="preserve"> the mode: </w:t>
+        <w:t xml:space="preserve">The parameters of the filter depend on the mode: </w:t>
       </w:r>
     </w:p>
     <w:p>
@@ -670,13 +654,367 @@
       <w:r>
         <w:rPr>
           <w:rFonts w:ascii="Calibri" w:hAnsi="Calibri" w:cs="Calibri"/>
+          <w:b/>
+          <w:bCs/>
+          <w:lang w:val="en-US"/>
+        </w:rPr>
+        <w:t>Low pass</w:t>
+      </w:r>
+      <w:r>
+        <w:rPr>
+          <w:rFonts w:ascii="Calibri" w:hAnsi="Calibri" w:cs="Calibri"/>
+          <w:lang w:val="en-US"/>
+        </w:rPr>
+        <w:t xml:space="preserve"> or </w:t>
+      </w:r>
+      <w:r>
+        <w:rPr>
+          <w:rFonts w:ascii="Calibri" w:hAnsi="Calibri" w:cs="Calibri"/>
+          <w:b/>
+          <w:bCs/>
+          <w:lang w:val="en-US"/>
+        </w:rPr>
+        <w:t>High Pass</w:t>
+      </w:r>
+      <w:r>
+        <w:rPr>
+          <w:rFonts w:ascii="Calibri" w:hAnsi="Calibri" w:cs="Calibri"/>
+          <w:lang w:val="en-US"/>
+        </w:rPr>
+        <w:t xml:space="preserve">. </w:t>
+      </w:r>
+      <w:r>
+        <w:rPr>
+          <w:rFonts w:ascii="Calibri" w:hAnsi="Calibri" w:cs="Calibri"/>
+          <w:lang w:val="en-US"/>
+        </w:rPr>
+        <w:t xml:space="preserve">You can also specify the order of the filters. This determines how sharp the cut-off frequency will be. The higher the value, the sharper the cut-off frequency and the longer the processing time. You can see the effect of the order on the graph in position </w:t>
+      </w:r>
+      <w:r>
+        <w:rPr>
+          <w:rFonts w:ascii="Calibri" w:hAnsi="Calibri" w:cs="Calibri"/>
+          <w:b/>
+          <w:bCs/>
+          <w:lang w:val="en-US"/>
+        </w:rPr>
+        <w:t>6</w:t>
+      </w:r>
+      <w:r>
+        <w:rPr>
+          <w:rFonts w:ascii="Calibri" w:hAnsi="Calibri" w:cs="Calibri"/>
+          <w:lang w:val="en-US"/>
+        </w:rPr>
+        <w:t xml:space="preserve">. </w:t>
+      </w:r>
+      <w:r>
+        <w:rPr>
+          <w:rFonts w:ascii="Calibri" w:hAnsi="Calibri" w:cs="Calibri"/>
+          <w:lang w:val="en-US"/>
+        </w:rPr>
+        <w:t xml:space="preserve">WARNING: If you choose a filter order that is too high, you will have more problems with phase shift (temporal distortion we don't want in the EEG) or Gibb's ringing artefact (creates unwanted oscillations in the EEG signal). </w:t>
+      </w:r>
+      <w:r>
+        <w:rPr>
+          <w:rFonts w:ascii="Calibri" w:hAnsi="Calibri" w:cs="Calibri"/>
+          <w:lang w:val="en-US"/>
+        </w:rPr>
+        <w:br/>
+      </w:r>
+    </w:p>
+    <w:p>
+      <w:pPr>
+        <w:pStyle w:val="ListParagraph"/>
+        <w:numPr>
+          <w:ilvl w:val="1"/>
+          <w:numId w:val="3"/>
+        </w:numPr>
+        <w:rPr>
+          <w:rFonts w:ascii="Calibri" w:hAnsi="Calibri" w:cs="Calibri"/>
+          <w:lang w:val="en-US"/>
+        </w:rPr>
+      </w:pPr>
+      <w:r>
+        <w:rPr>
+          <w:rFonts w:ascii="Calibri" w:hAnsi="Calibri" w:cs="Calibri"/>
+          <w:lang w:val="en-US"/>
+        </w:rPr>
+        <w:t xml:space="preserve">In </w:t>
+      </w:r>
+      <w:proofErr w:type="spellStart"/>
+      <w:r>
+        <w:rPr>
+          <w:rFonts w:ascii="Calibri" w:hAnsi="Calibri" w:cs="Calibri"/>
+          <w:lang w:val="en-US"/>
+        </w:rPr>
+        <w:t>eeglab</w:t>
+      </w:r>
+      <w:proofErr w:type="spellEnd"/>
+      <w:r>
+        <w:rPr>
+          <w:rFonts w:ascii="Calibri" w:hAnsi="Calibri" w:cs="Calibri"/>
+          <w:lang w:val="en-US"/>
+        </w:rPr>
+        <w:t xml:space="preserve"> mode, the </w:t>
+      </w:r>
+      <w:proofErr w:type="spellStart"/>
+      <w:r>
+        <w:rPr>
+          <w:rFonts w:ascii="Calibri" w:hAnsi="Calibri" w:cs="Calibri"/>
+          <w:lang w:val="en-US"/>
+        </w:rPr>
+        <w:t>high+low</w:t>
+      </w:r>
+      <w:proofErr w:type="spellEnd"/>
+      <w:r>
+        <w:rPr>
+          <w:rFonts w:ascii="Calibri" w:hAnsi="Calibri" w:cs="Calibri"/>
+          <w:lang w:val="en-US"/>
+        </w:rPr>
+        <w:t xml:space="preserve"> pass is replaced by a </w:t>
+      </w:r>
+      <w:proofErr w:type="spellStart"/>
+      <w:r>
+        <w:rPr>
+          <w:rFonts w:ascii="Calibri" w:hAnsi="Calibri" w:cs="Calibri"/>
+          <w:b/>
+          <w:bCs/>
+          <w:lang w:val="en-US"/>
+        </w:rPr>
+        <w:t>bandpath</w:t>
+      </w:r>
+      <w:proofErr w:type="spellEnd"/>
+      <w:r>
+        <w:rPr>
+          <w:rFonts w:ascii="Calibri" w:hAnsi="Calibri" w:cs="Calibri"/>
+          <w:b/>
+          <w:bCs/>
           <w:lang w:val="en-US"/>
         </w:rPr>
         <w:t xml:space="preserve"> </w:t>
       </w:r>
-    </w:p>
-    <w:p>
-      <w:pPr>
+      <w:r>
+        <w:rPr>
+          <w:rFonts w:ascii="Calibri" w:hAnsi="Calibri" w:cs="Calibri"/>
+          <w:lang w:val="en-US"/>
+        </w:rPr>
+        <w:t>(more detail in FAQ)</w:t>
+      </w:r>
+      <w:r>
+        <w:rPr>
+          <w:rFonts w:ascii="Calibri" w:hAnsi="Calibri" w:cs="Calibri"/>
+          <w:lang w:val="en-US"/>
+        </w:rPr>
+        <w:t xml:space="preserve">. </w:t>
+      </w:r>
+      <w:r>
+        <w:rPr>
+          <w:rFonts w:ascii="Calibri" w:hAnsi="Calibri" w:cs="Calibri"/>
+          <w:lang w:val="en-US"/>
+        </w:rPr>
+        <w:t xml:space="preserve">You still have the option to perform a </w:t>
+      </w:r>
+      <w:r>
+        <w:rPr>
+          <w:rFonts w:ascii="Calibri" w:hAnsi="Calibri" w:cs="Calibri"/>
+          <w:b/>
+          <w:bCs/>
+          <w:lang w:val="en-US"/>
+        </w:rPr>
+        <w:t>Low pass</w:t>
+      </w:r>
+      <w:r>
+        <w:rPr>
+          <w:rFonts w:ascii="Calibri" w:hAnsi="Calibri" w:cs="Calibri"/>
+          <w:lang w:val="en-US"/>
+        </w:rPr>
+        <w:t xml:space="preserve"> or </w:t>
+      </w:r>
+      <w:r>
+        <w:rPr>
+          <w:rFonts w:ascii="Calibri" w:hAnsi="Calibri" w:cs="Calibri"/>
+          <w:b/>
+          <w:bCs/>
+          <w:lang w:val="en-US"/>
+        </w:rPr>
+        <w:t>High Pass</w:t>
+      </w:r>
+      <w:r>
+        <w:rPr>
+          <w:rFonts w:ascii="Calibri" w:hAnsi="Calibri" w:cs="Calibri"/>
+          <w:b/>
+          <w:bCs/>
+          <w:lang w:val="en-US"/>
+        </w:rPr>
+        <w:t xml:space="preserve"> </w:t>
+      </w:r>
+      <w:r>
+        <w:rPr>
+          <w:rFonts w:ascii="Calibri" w:hAnsi="Calibri" w:cs="Calibri"/>
+          <w:lang w:val="en-US"/>
+        </w:rPr>
+        <w:t>independently</w:t>
+      </w:r>
+      <w:r>
+        <w:rPr>
+          <w:rFonts w:ascii="Calibri" w:hAnsi="Calibri" w:cs="Calibri"/>
+          <w:b/>
+          <w:bCs/>
+          <w:lang w:val="en-US"/>
+        </w:rPr>
+        <w:t xml:space="preserve">. </w:t>
+      </w:r>
+      <w:r>
+        <w:rPr>
+          <w:rFonts w:ascii="Calibri" w:hAnsi="Calibri" w:cs="Calibri"/>
+          <w:lang w:val="en-US"/>
+        </w:rPr>
+        <w:t xml:space="preserve">In this mode, the filter order will be determined automatically (more details in FAQ). This order will depend on cutting frequency and the sampling rate. If these two values are identical through your dataset, the order will remind the same across participants. This value is displayed on the </w:t>
+      </w:r>
+      <w:proofErr w:type="spellStart"/>
+      <w:r>
+        <w:rPr>
+          <w:rFonts w:ascii="Calibri" w:hAnsi="Calibri" w:cs="Calibri"/>
+          <w:lang w:val="en-US"/>
+        </w:rPr>
+        <w:t>Matlab</w:t>
+      </w:r>
+      <w:proofErr w:type="spellEnd"/>
+      <w:r>
+        <w:rPr>
+          <w:rFonts w:ascii="Calibri" w:hAnsi="Calibri" w:cs="Calibri"/>
+          <w:lang w:val="en-US"/>
+        </w:rPr>
+        <w:t xml:space="preserve"> consol windows during the processing. </w:t>
+      </w:r>
+    </w:p>
+    <w:p>
+      <w:pPr>
+        <w:pStyle w:val="ListParagraph"/>
+        <w:ind w:left="1440"/>
+        <w:rPr>
+          <w:rFonts w:ascii="Calibri" w:hAnsi="Calibri" w:cs="Calibri"/>
+          <w:lang w:val="en-US"/>
+        </w:rPr>
+      </w:pPr>
+    </w:p>
+    <w:p>
+      <w:pPr>
+        <w:pStyle w:val="ListParagraph"/>
+        <w:numPr>
+          <w:ilvl w:val="0"/>
+          <w:numId w:val="3"/>
+        </w:numPr>
+        <w:rPr>
+          <w:rFonts w:ascii="Calibri" w:hAnsi="Calibri" w:cs="Calibri"/>
+          <w:lang w:val="en-US"/>
+        </w:rPr>
+      </w:pPr>
+      <w:r>
+        <w:rPr>
+          <w:rFonts w:ascii="Calibri" w:hAnsi="Calibri" w:cs="Calibri"/>
+          <w:lang w:val="en-US"/>
+        </w:rPr>
+        <w:t xml:space="preserve">View the cut-off </w:t>
+      </w:r>
+      <w:proofErr w:type="spellStart"/>
+      <w:r>
+        <w:rPr>
+          <w:rFonts w:ascii="Calibri" w:hAnsi="Calibri" w:cs="Calibri"/>
+          <w:lang w:val="en-US"/>
+        </w:rPr>
+        <w:t>behaviour</w:t>
+      </w:r>
+      <w:proofErr w:type="spellEnd"/>
+      <w:r>
+        <w:rPr>
+          <w:rFonts w:ascii="Calibri" w:hAnsi="Calibri" w:cs="Calibri"/>
+          <w:lang w:val="en-US"/>
+        </w:rPr>
+        <w:t xml:space="preserve"> according to the threshold and order of the filter (only available in </w:t>
+      </w:r>
+      <w:proofErr w:type="spellStart"/>
+      <w:r>
+        <w:rPr>
+          <w:rFonts w:ascii="Calibri" w:hAnsi="Calibri" w:cs="Calibri"/>
+          <w:lang w:val="en-US"/>
+        </w:rPr>
+        <w:t>Matlab</w:t>
+      </w:r>
+      <w:proofErr w:type="spellEnd"/>
+      <w:r>
+        <w:rPr>
+          <w:rFonts w:ascii="Calibri" w:hAnsi="Calibri" w:cs="Calibri"/>
+          <w:lang w:val="en-US"/>
+        </w:rPr>
+        <w:t xml:space="preserve"> mode). </w:t>
+      </w:r>
+    </w:p>
+    <w:p>
+      <w:pPr>
+        <w:pStyle w:val="ListParagraph"/>
+        <w:numPr>
+          <w:ilvl w:val="0"/>
+          <w:numId w:val="3"/>
+        </w:numPr>
+        <w:rPr>
+          <w:rFonts w:ascii="Calibri" w:hAnsi="Calibri" w:cs="Calibri"/>
+          <w:lang w:val="en-US"/>
+        </w:rPr>
+      </w:pPr>
+      <w:r>
+        <w:rPr>
+          <w:rFonts w:ascii="Calibri" w:hAnsi="Calibri" w:cs="Calibri"/>
+          <w:lang w:val="en-US"/>
+        </w:rPr>
+        <w:t xml:space="preserve">The notch filter is disabled for </w:t>
+      </w:r>
+      <w:proofErr w:type="spellStart"/>
+      <w:r>
+        <w:rPr>
+          <w:rFonts w:ascii="Calibri" w:hAnsi="Calibri" w:cs="Calibri"/>
+          <w:lang w:val="en-US"/>
+        </w:rPr>
+        <w:t>eeglab</w:t>
+      </w:r>
+      <w:proofErr w:type="spellEnd"/>
+      <w:r>
+        <w:rPr>
+          <w:rFonts w:ascii="Calibri" w:hAnsi="Calibri" w:cs="Calibri"/>
+          <w:lang w:val="en-US"/>
+        </w:rPr>
+        <w:t xml:space="preserve">. It is recommended to use </w:t>
+      </w:r>
+      <w:proofErr w:type="spellStart"/>
+      <w:r>
+        <w:rPr>
+          <w:rFonts w:ascii="Calibri" w:hAnsi="Calibri" w:cs="Calibri"/>
+          <w:lang w:val="en-US"/>
+        </w:rPr>
+        <w:t>cleanline</w:t>
+      </w:r>
+      <w:proofErr w:type="spellEnd"/>
+      <w:r>
+        <w:rPr>
+          <w:rFonts w:ascii="Calibri" w:hAnsi="Calibri" w:cs="Calibri"/>
+          <w:lang w:val="en-US"/>
+        </w:rPr>
+        <w:t xml:space="preserve"> instead to remove power line noise.</w:t>
+      </w:r>
+      <w:r>
+        <w:rPr>
+          <w:rFonts w:ascii="Calibri" w:hAnsi="Calibri" w:cs="Calibri"/>
+          <w:lang w:val="en-US"/>
+        </w:rPr>
+        <w:t xml:space="preserve"> </w:t>
+      </w:r>
+    </w:p>
+    <w:p>
+      <w:pPr>
+        <w:pStyle w:val="ListParagraph"/>
+        <w:numPr>
+          <w:ilvl w:val="0"/>
+          <w:numId w:val="3"/>
+        </w:numPr>
         <w:rPr>
           <w:rFonts w:ascii="Calibri" w:hAnsi="Calibri" w:cs="Calibri"/>
           <w:lang w:val="en-US"/>
@@ -1021,6 +1359,116 @@
           <w:bCs/>
           <w:lang w:val="en-US"/>
         </w:rPr>
+        <w:t xml:space="preserve">Why </w:t>
+      </w:r>
+      <w:r>
+        <w:rPr>
+          <w:rFonts w:ascii="Calibri" w:hAnsi="Calibri" w:cs="Calibri"/>
+          <w:b/>
+          <w:bCs/>
+          <w:lang w:val="en-US"/>
+        </w:rPr>
+        <w:t xml:space="preserve">is the </w:t>
+      </w:r>
+      <w:proofErr w:type="spellStart"/>
+      <w:r>
+        <w:rPr>
+          <w:rFonts w:ascii="Calibri" w:hAnsi="Calibri" w:cs="Calibri"/>
+          <w:b/>
+          <w:bCs/>
+          <w:lang w:val="en-US"/>
+        </w:rPr>
+        <w:t>high+low</w:t>
+      </w:r>
+      <w:proofErr w:type="spellEnd"/>
+      <w:r>
+        <w:rPr>
+          <w:rFonts w:ascii="Calibri" w:hAnsi="Calibri" w:cs="Calibri"/>
+          <w:b/>
+          <w:bCs/>
+          <w:lang w:val="en-US"/>
+        </w:rPr>
+        <w:t xml:space="preserve"> pass has been replaced by a bandpass option in </w:t>
+      </w:r>
+      <w:proofErr w:type="spellStart"/>
+      <w:r>
+        <w:rPr>
+          <w:rFonts w:ascii="Calibri" w:hAnsi="Calibri" w:cs="Calibri"/>
+          <w:b/>
+          <w:bCs/>
+          <w:lang w:val="en-US"/>
+        </w:rPr>
+        <w:t>eeglab</w:t>
+      </w:r>
+      <w:proofErr w:type="spellEnd"/>
+      <w:r>
+        <w:rPr>
+          <w:rFonts w:ascii="Calibri" w:hAnsi="Calibri" w:cs="Calibri"/>
+          <w:b/>
+          <w:bCs/>
+          <w:lang w:val="en-US"/>
+        </w:rPr>
+        <w:t xml:space="preserve"> mode? </w:t>
+      </w:r>
+    </w:p>
+    <w:p>
+      <w:pPr>
+        <w:rPr>
+          <w:rFonts w:ascii="Calibri" w:hAnsi="Calibri" w:cs="Calibri"/>
+          <w:lang w:val="en-US"/>
+        </w:rPr>
+      </w:pPr>
+      <w:r>
+        <w:rPr>
+          <w:rFonts w:ascii="Calibri" w:hAnsi="Calibri" w:cs="Calibri"/>
+          <w:lang w:val="en-US"/>
+        </w:rPr>
+        <w:t xml:space="preserve">The authors observed a weird result when applying a high pass then a low pass filter with the function </w:t>
+      </w:r>
+      <w:proofErr w:type="spellStart"/>
+      <w:r>
+        <w:rPr>
+          <w:rFonts w:ascii="Calibri" w:hAnsi="Calibri" w:cs="Calibri"/>
+          <w:i/>
+          <w:iCs/>
+          <w:lang w:val="en-US"/>
+        </w:rPr>
+        <w:t>pop_eegfiltnew</w:t>
+      </w:r>
+      <w:proofErr w:type="spellEnd"/>
+      <w:r>
+        <w:rPr>
+          <w:rFonts w:ascii="Calibri" w:hAnsi="Calibri" w:cs="Calibri"/>
+          <w:lang w:val="en-US"/>
+        </w:rPr>
+        <w:t xml:space="preserve">. It is why they have decided to propose a bandpass filter as in the original filtering GUI in EEGlab.  </w:t>
+      </w:r>
+    </w:p>
+    <w:p>
+      <w:pPr>
+        <w:rPr>
+          <w:rFonts w:ascii="Calibri" w:hAnsi="Calibri" w:cs="Calibri"/>
+          <w:lang w:val="en-US"/>
+        </w:rPr>
+      </w:pPr>
+    </w:p>
+    <w:p>
+      <w:pPr>
+        <w:rPr>
+          <w:rFonts w:ascii="Calibri" w:hAnsi="Calibri" w:cs="Calibri"/>
+          <w:b/>
+          <w:bCs/>
+          <w:lang w:val="en-US"/>
+        </w:rPr>
+      </w:pPr>
+      <w:r>
+        <w:rPr>
+          <w:rFonts w:ascii="Calibri" w:hAnsi="Calibri" w:cs="Calibri"/>
+          <w:b/>
+          <w:bCs/>
+          <w:lang w:val="en-US"/>
+        </w:rPr>
+        <w:lastRenderedPageBreak/>
         <w:t xml:space="preserve">In </w:t>
       </w:r>
       <w:proofErr w:type="spellStart"/>
@@ -2196,7 +2644,6 @@
   <w:style w:type="character" w:default="1" w:styleId="DefaultParagraphFont">
     <w:name w:val="Default Paragraph Font"/>
     <w:uiPriority w:val="1"/>
-    <w:semiHidden/>
     <w:unhideWhenUsed/>
   </w:style>
   <w:style w:type="table" w:default="1" w:styleId="TableNormal">
@@ -2551,6 +2998,17 @@
     <w:link w:val="Footer"/>
     <w:uiPriority w:val="99"/>
     <w:rsid w:val="00BC70FA"/>
+  </w:style>
+  <w:style w:type="character" w:styleId="Hyperlink">
+    <w:name w:val="Hyperlink"/>
+    <w:basedOn w:val="DefaultParagraphFont"/>
+    <w:uiPriority w:val="99"/>
+    <w:unhideWhenUsed/>
+    <w:rsid w:val="007E5F48"/>
+    <w:rPr>
+      <w:color w:val="467886" w:themeColor="hyperlink"/>
+      <w:u w:val="single"/>
+    </w:rPr>
   </w:style>
 </w:styles>
 </file>

</xml_diff>

<commit_message>
Update manual Filtering and Referefencing
Update manual Filtering and Referefencing
+ Readme.md
</commit_message>
<xml_diff>
--- a/Manuels/Manuel_Filtering_module.docx
+++ b/Manuels/Manuel_Filtering_module.docx
@@ -75,14 +75,28 @@
           <w:rFonts w:ascii="Calibri" w:hAnsi="Calibri" w:cs="Calibri"/>
           <w:lang w:val="en-US"/>
         </w:rPr>
-        <w:t>30</w:t>
-      </w:r>
-      <w:r>
-        <w:rPr>
-          <w:rFonts w:ascii="Calibri" w:hAnsi="Calibri" w:cs="Calibri"/>
-          <w:lang w:val="en-US"/>
-        </w:rPr>
-        <w:t>.09.2024</w:t>
+        <w:t>27</w:t>
+      </w:r>
+      <w:r>
+        <w:rPr>
+          <w:rFonts w:ascii="Calibri" w:hAnsi="Calibri" w:cs="Calibri"/>
+          <w:lang w:val="en-US"/>
+        </w:rPr>
+        <w:t>.</w:t>
+      </w:r>
+      <w:r>
+        <w:rPr>
+          <w:rFonts w:ascii="Calibri" w:hAnsi="Calibri" w:cs="Calibri"/>
+          <w:lang w:val="en-US"/>
+        </w:rPr>
+        <w:t>10</w:t>
+      </w:r>
+      <w:r>
+        <w:rPr>
+          <w:rFonts w:ascii="Calibri" w:hAnsi="Calibri" w:cs="Calibri"/>
+          <w:lang w:val="en-US"/>
+        </w:rPr>
+        <w:t>.2024</w:t>
       </w:r>
     </w:p>
     <w:p>
@@ -463,15 +477,7 @@
           <w:rFonts w:ascii="Calibri" w:hAnsi="Calibri" w:cs="Calibri"/>
           <w:lang w:val="en-US"/>
         </w:rPr>
-        <w:t xml:space="preserve"> mode: It will use </w:t>
-      </w:r>
-      <w:proofErr w:type="gramStart"/>
-      <w:r>
-        <w:rPr>
-          <w:rFonts w:ascii="Calibri" w:hAnsi="Calibri" w:cs="Calibri"/>
-          <w:lang w:val="en-US"/>
-        </w:rPr>
-        <w:t xml:space="preserve">the  </w:t>
+        <w:t xml:space="preserve"> mode: It will use the </w:t>
       </w:r>
       <w:proofErr w:type="spellStart"/>
       <w:r>
@@ -481,17 +487,7 @@
           <w:iCs/>
           <w:lang w:val="en-US"/>
         </w:rPr>
-        <w:t>pop</w:t>
-      </w:r>
-      <w:proofErr w:type="gramEnd"/>
-      <w:r>
-        <w:rPr>
-          <w:rFonts w:ascii="Calibri" w:hAnsi="Calibri" w:cs="Calibri"/>
-          <w:i/>
-          <w:iCs/>
-          <w:lang w:val="en-US"/>
-        </w:rPr>
-        <w:t>_eegfiltnew</w:t>
+        <w:t>pop_eegfiltnew</w:t>
       </w:r>
       <w:proofErr w:type="spellEnd"/>
       <w:r>
@@ -836,16 +832,7 @@
           <w:bCs/>
           <w:lang w:val="en-US"/>
         </w:rPr>
-        <w:t>High Pass</w:t>
-      </w:r>
-      <w:r>
-        <w:rPr>
-          <w:rFonts w:ascii="Calibri" w:hAnsi="Calibri" w:cs="Calibri"/>
-          <w:b/>
-          <w:bCs/>
-          <w:lang w:val="en-US"/>
-        </w:rPr>
-        <w:t xml:space="preserve"> </w:t>
+        <w:t xml:space="preserve">High Pass </w:t>
       </w:r>
       <w:r>
         <w:rPr>
@@ -966,15 +953,152 @@
           <w:rFonts w:ascii="Calibri" w:hAnsi="Calibri" w:cs="Calibri"/>
           <w:lang w:val="en-US"/>
         </w:rPr>
+        <w:t xml:space="preserve">Remove line noise: The EEG signal is contaminated by noise from the power line. This noise is usually at 50Hz everywhere except in the USA where it is at 60Hz. However, to be sure, you can check the frequency of the line power </w:t>
+      </w:r>
+      <w:r>
+        <w:rPr>
+          <w:rFonts w:ascii="Calibri" w:hAnsi="Calibri" w:cs="Calibri"/>
+          <w:lang w:val="en-US"/>
+        </w:rPr>
+        <w:t xml:space="preserve">for your country </w:t>
+      </w:r>
+      <w:r>
+        <w:rPr>
+          <w:rFonts w:ascii="Calibri" w:hAnsi="Calibri" w:cs="Calibri"/>
+          <w:lang w:val="en-US"/>
+        </w:rPr>
+        <w:t xml:space="preserve">at </w:t>
+      </w:r>
+      <w:hyperlink r:id="rId8" w:history="1">
+        <w:r>
+          <w:rPr>
+            <w:rStyle w:val="Hyperlink"/>
+            <w:rFonts w:ascii="Calibri" w:hAnsi="Calibri" w:cs="Calibri"/>
+            <w:lang w:val="en-US"/>
+          </w:rPr>
+          <w:t>https://www.generatorsource.com/Voltages_and_Hz_by_Country.aspx</w:t>
+        </w:r>
+      </w:hyperlink>
+      <w:r>
+        <w:rPr>
+          <w:rFonts w:ascii="Calibri" w:hAnsi="Calibri" w:cs="Calibri"/>
+          <w:lang w:val="en-US"/>
+        </w:rPr>
+        <w:t xml:space="preserve">. </w:t>
+      </w:r>
+      <w:r>
+        <w:rPr>
+          <w:rFonts w:ascii="Calibri" w:hAnsi="Calibri" w:cs="Calibri"/>
+          <w:lang w:val="en-US"/>
+        </w:rPr>
+        <w:br/>
+        <w:t xml:space="preserve">To remove this noise, you can use a notch filter (default option in </w:t>
+      </w:r>
+      <w:proofErr w:type="spellStart"/>
+      <w:r>
+        <w:rPr>
+          <w:rFonts w:ascii="Calibri" w:hAnsi="Calibri" w:cs="Calibri"/>
+          <w:lang w:val="en-US"/>
+        </w:rPr>
+        <w:t>Matlab</w:t>
+      </w:r>
+      <w:proofErr w:type="spellEnd"/>
+      <w:r>
+        <w:rPr>
+          <w:rFonts w:ascii="Calibri" w:hAnsi="Calibri" w:cs="Calibri"/>
+          <w:lang w:val="en-US"/>
+        </w:rPr>
+        <w:t xml:space="preserve"> mode) which required the </w:t>
+      </w:r>
+      <w:r>
+        <w:rPr>
+          <w:rFonts w:ascii="Calibri" w:hAnsi="Calibri" w:cs="Calibri"/>
+          <w:lang w:val="en-US"/>
+        </w:rPr>
+        <w:t>Signal Processing toolbox</w:t>
+      </w:r>
+      <w:r>
+        <w:rPr>
+          <w:rFonts w:ascii="Calibri" w:hAnsi="Calibri" w:cs="Calibri"/>
+          <w:lang w:val="en-US"/>
+        </w:rPr>
+        <w:t xml:space="preserve">. Alternatively, you can use the </w:t>
+      </w:r>
+      <w:proofErr w:type="spellStart"/>
+      <w:r>
+        <w:rPr>
+          <w:rFonts w:ascii="Calibri" w:hAnsi="Calibri" w:cs="Calibri"/>
+          <w:lang w:val="en-US"/>
+        </w:rPr>
+        <w:t>Cleanline</w:t>
+      </w:r>
+      <w:proofErr w:type="spellEnd"/>
+      <w:r>
+        <w:rPr>
+          <w:rFonts w:ascii="Calibri" w:hAnsi="Calibri" w:cs="Calibri"/>
+          <w:lang w:val="en-US"/>
+        </w:rPr>
+        <w:t xml:space="preserve"> module of EEGLAB which remove also all the harmonic frequencies but take longer to process. For more details, please visit the following webpage: </w:t>
+      </w:r>
+      <w:hyperlink r:id="rId9" w:history="1">
+        <w:r>
+          <w:rPr>
+            <w:rStyle w:val="Hyperlink"/>
+            <w:rFonts w:ascii="Calibri" w:hAnsi="Calibri" w:cs="Calibri"/>
+            <w:lang w:val="en-US"/>
+          </w:rPr>
+          <w:t>https://eeglab.org/plugins/cleanline/</w:t>
+        </w:r>
+      </w:hyperlink>
+      <w:r>
+        <w:rPr>
+          <w:rFonts w:ascii="Calibri" w:hAnsi="Calibri" w:cs="Calibri"/>
+          <w:lang w:val="en-US"/>
+        </w:rPr>
+        <w:t xml:space="preserve">. </w:t>
+      </w:r>
+      <w:r>
+        <w:rPr>
+          <w:rFonts w:ascii="Calibri" w:hAnsi="Calibri" w:cs="Calibri"/>
+          <w:lang w:val="en-US"/>
+        </w:rPr>
+        <w:br/>
+      </w:r>
+      <w:r>
+        <w:rPr>
+          <w:rFonts w:ascii="Calibri" w:hAnsi="Calibri" w:cs="Calibri"/>
+          <w:lang w:val="en-US"/>
+        </w:rPr>
         <w:t xml:space="preserve">The notch filter is disabled for </w:t>
       </w:r>
+      <w:r>
+        <w:rPr>
+          <w:rFonts w:ascii="Calibri" w:hAnsi="Calibri" w:cs="Calibri"/>
+          <w:lang w:val="en-US"/>
+        </w:rPr>
+        <w:t xml:space="preserve">EEGLAB mode because it required </w:t>
+      </w:r>
+      <w:r>
+        <w:rPr>
+          <w:rFonts w:ascii="Calibri" w:hAnsi="Calibri" w:cs="Calibri"/>
+          <w:lang w:val="en-US"/>
+        </w:rPr>
+        <w:t>Signal Processing toolbox</w:t>
+      </w:r>
+      <w:r>
+        <w:rPr>
+          <w:rFonts w:ascii="Calibri" w:hAnsi="Calibri" w:cs="Calibri"/>
+          <w:lang w:val="en-US"/>
+        </w:rPr>
+        <w:t xml:space="preserve"> </w:t>
+      </w:r>
       <w:proofErr w:type="spellStart"/>
       <w:r>
         <w:rPr>
           <w:rFonts w:ascii="Calibri" w:hAnsi="Calibri" w:cs="Calibri"/>
           <w:lang w:val="en-US"/>
         </w:rPr>
-        <w:t>eeglab</w:t>
+        <w:t>Matlab</w:t>
       </w:r>
       <w:proofErr w:type="spellEnd"/>
       <w:r>
@@ -982,7 +1106,7 @@
           <w:rFonts w:ascii="Calibri" w:hAnsi="Calibri" w:cs="Calibri"/>
           <w:lang w:val="en-US"/>
         </w:rPr>
-        <w:t xml:space="preserve">. It is recommended to use </w:t>
+        <w:t xml:space="preserve"> </w:t>
       </w:r>
       <w:proofErr w:type="spellStart"/>
       <w:r>
@@ -990,7 +1114,7 @@
           <w:rFonts w:ascii="Calibri" w:hAnsi="Calibri" w:cs="Calibri"/>
           <w:lang w:val="en-US"/>
         </w:rPr>
-        <w:t>cleanline</w:t>
+        <w:t>addone</w:t>
       </w:r>
       <w:proofErr w:type="spellEnd"/>
       <w:r>
@@ -998,14 +1122,66 @@
           <w:rFonts w:ascii="Calibri" w:hAnsi="Calibri" w:cs="Calibri"/>
           <w:lang w:val="en-US"/>
         </w:rPr>
-        <w:t xml:space="preserve"> instead to remove power line noise.</w:t>
-      </w:r>
-      <w:r>
-        <w:rPr>
-          <w:rFonts w:ascii="Calibri" w:hAnsi="Calibri" w:cs="Calibri"/>
-          <w:lang w:val="en-US"/>
-        </w:rPr>
-        <w:t xml:space="preserve"> </w:t>
+        <w:t xml:space="preserve"> (better to use </w:t>
+      </w:r>
+      <w:proofErr w:type="spellStart"/>
+      <w:r>
+        <w:rPr>
+          <w:rFonts w:ascii="Calibri" w:hAnsi="Calibri" w:cs="Calibri"/>
+          <w:lang w:val="en-US"/>
+        </w:rPr>
+        <w:t>C</w:t>
+      </w:r>
+      <w:r>
+        <w:rPr>
+          <w:rFonts w:ascii="Calibri" w:hAnsi="Calibri" w:cs="Calibri"/>
+          <w:lang w:val="en-US"/>
+        </w:rPr>
+        <w:t>leanline</w:t>
+      </w:r>
+      <w:proofErr w:type="spellEnd"/>
+      <w:r>
+        <w:rPr>
+          <w:rFonts w:ascii="Calibri" w:hAnsi="Calibri" w:cs="Calibri"/>
+          <w:lang w:val="en-US"/>
+        </w:rPr>
+        <w:t xml:space="preserve"> in this case)</w:t>
+      </w:r>
+      <w:r>
+        <w:rPr>
+          <w:rFonts w:ascii="Calibri" w:hAnsi="Calibri" w:cs="Calibri"/>
+          <w:lang w:val="en-US"/>
+        </w:rPr>
+        <w:t xml:space="preserve">. </w:t>
+      </w:r>
+    </w:p>
+    <w:p>
+      <w:pPr>
+        <w:rPr>
+          <w:rFonts w:ascii="Calibri" w:hAnsi="Calibri" w:cs="Calibri"/>
+          <w:lang w:val="en-US"/>
+        </w:rPr>
+      </w:pPr>
+      <w:r>
+        <w:rPr>
+          <w:rFonts w:ascii="Calibri" w:hAnsi="Calibri" w:cs="Calibri"/>
+          <w:lang w:val="en-US"/>
+        </w:rPr>
+        <w:t>P</w:t>
+      </w:r>
+      <w:r>
+        <w:rPr>
+          <w:rFonts w:ascii="Calibri" w:hAnsi="Calibri" w:cs="Calibri"/>
+          <w:lang w:val="en-US"/>
+        </w:rPr>
+        <w:t xml:space="preserve">annel </w:t>
+      </w:r>
+      <w:r>
+        <w:rPr>
+          <w:rFonts w:ascii="Calibri" w:hAnsi="Calibri" w:cs="Calibri"/>
+          <w:lang w:val="en-US"/>
+        </w:rPr>
+        <w:t>C</w:t>
       </w:r>
     </w:p>
     <w:p>
@@ -1020,56 +1196,786 @@
           <w:lang w:val="en-US"/>
         </w:rPr>
       </w:pPr>
-    </w:p>
-    <w:p>
-      <w:pPr>
-        <w:rPr>
-          <w:rFonts w:ascii="Calibri" w:hAnsi="Calibri" w:cs="Calibri"/>
-          <w:lang w:val="en-US"/>
-        </w:rPr>
-      </w:pPr>
-    </w:p>
-    <w:p>
-      <w:pPr>
-        <w:rPr>
-          <w:rFonts w:ascii="Calibri" w:hAnsi="Calibri" w:cs="Calibri"/>
-          <w:b/>
-          <w:bCs/>
-          <w:lang w:val="en-US"/>
-        </w:rPr>
-      </w:pPr>
-    </w:p>
-    <w:p>
-      <w:pPr>
-        <w:rPr>
-          <w:rFonts w:ascii="Calibri" w:hAnsi="Calibri" w:cs="Calibri"/>
-          <w:b/>
-          <w:bCs/>
-          <w:lang w:val="en-US"/>
-        </w:rPr>
-      </w:pPr>
-      <w:r>
-        <w:rPr>
-          <w:rFonts w:ascii="Calibri" w:hAnsi="Calibri" w:cs="Calibri"/>
-          <w:b/>
-          <w:bCs/>
-          <w:lang w:val="en-US"/>
-        </w:rPr>
-        <w:t>Should I use Signal Processing Toolbox (</w:t>
+      <w:r>
+        <w:rPr>
+          <w:rFonts w:ascii="Calibri" w:hAnsi="Calibri" w:cs="Calibri"/>
+          <w:lang w:val="en-US"/>
+        </w:rPr>
+        <w:t xml:space="preserve">You can activate the </w:t>
       </w:r>
       <w:proofErr w:type="spellStart"/>
       <w:r>
         <w:rPr>
           <w:rFonts w:ascii="Calibri" w:hAnsi="Calibri" w:cs="Calibri"/>
-          <w:b/>
-          <w:bCs/>
+          <w:lang w:val="en-US"/>
+        </w:rPr>
+        <w:t>pluging</w:t>
+      </w:r>
+      <w:proofErr w:type="spellEnd"/>
+      <w:r>
+        <w:rPr>
+          <w:rFonts w:ascii="Calibri" w:hAnsi="Calibri" w:cs="Calibri"/>
+          <w:lang w:val="en-US"/>
+        </w:rPr>
+        <w:t xml:space="preserve"> </w:t>
+      </w:r>
+      <w:r>
+        <w:rPr>
+          <w:rFonts w:ascii="Calibri" w:hAnsi="Calibri" w:cs="Calibri"/>
+          <w:b/>
+          <w:bCs/>
+          <w:lang w:val="en-US"/>
+        </w:rPr>
+        <w:t xml:space="preserve">clean </w:t>
+      </w:r>
+      <w:proofErr w:type="spellStart"/>
+      <w:r>
+        <w:rPr>
+          <w:rFonts w:ascii="Calibri" w:hAnsi="Calibri" w:cs="Calibri"/>
+          <w:b/>
+          <w:bCs/>
+          <w:lang w:val="en-US"/>
+        </w:rPr>
+        <w:t>rawdata</w:t>
+      </w:r>
+      <w:proofErr w:type="spellEnd"/>
+      <w:r>
+        <w:rPr>
+          <w:rFonts w:ascii="Calibri" w:hAnsi="Calibri" w:cs="Calibri"/>
+          <w:lang w:val="en-US"/>
+        </w:rPr>
+        <w:t xml:space="preserve"> from EEGLAB. The next points (9-13) will </w:t>
+      </w:r>
+      <w:proofErr w:type="gramStart"/>
+      <w:r>
+        <w:rPr>
+          <w:rFonts w:ascii="Calibri" w:hAnsi="Calibri" w:cs="Calibri"/>
+          <w:lang w:val="en-US"/>
+        </w:rPr>
+        <w:t>details</w:t>
+      </w:r>
+      <w:proofErr w:type="gramEnd"/>
+      <w:r>
+        <w:rPr>
+          <w:rFonts w:ascii="Calibri" w:hAnsi="Calibri" w:cs="Calibri"/>
+          <w:lang w:val="en-US"/>
+        </w:rPr>
+        <w:t xml:space="preserve"> the possible </w:t>
+      </w:r>
+      <w:r>
+        <w:rPr>
+          <w:rFonts w:ascii="Calibri" w:hAnsi="Calibri" w:cs="Calibri"/>
+          <w:lang w:val="en-US"/>
+        </w:rPr>
+        <w:t xml:space="preserve">option offer by this </w:t>
+      </w:r>
+      <w:proofErr w:type="spellStart"/>
+      <w:r>
+        <w:rPr>
+          <w:rFonts w:ascii="Calibri" w:hAnsi="Calibri" w:cs="Calibri"/>
+          <w:lang w:val="en-US"/>
+        </w:rPr>
+        <w:t>pluging</w:t>
+      </w:r>
+      <w:proofErr w:type="spellEnd"/>
+      <w:r>
+        <w:rPr>
+          <w:rFonts w:ascii="Calibri" w:hAnsi="Calibri" w:cs="Calibri"/>
+          <w:lang w:val="en-US"/>
+        </w:rPr>
+        <w:t>.</w:t>
+      </w:r>
+      <w:r>
+        <w:rPr>
+          <w:rFonts w:ascii="Calibri" w:hAnsi="Calibri" w:cs="Calibri"/>
+          <w:lang w:val="en-US"/>
+        </w:rPr>
+        <w:t xml:space="preserve"> </w:t>
+      </w:r>
+      <w:r>
+        <w:rPr>
+          <w:rFonts w:ascii="Calibri" w:hAnsi="Calibri" w:cs="Calibri"/>
+          <w:lang w:val="en-US"/>
+        </w:rPr>
+        <w:t xml:space="preserve">For more details, please consult this following webpage: </w:t>
+      </w:r>
+      <w:hyperlink r:id="rId10" w:history="1">
+        <w:r>
+          <w:rPr>
+            <w:rStyle w:val="Hyperlink"/>
+            <w:rFonts w:ascii="Calibri" w:hAnsi="Calibri" w:cs="Calibri"/>
+            <w:lang w:val="en-US"/>
+          </w:rPr>
+          <w:t>https://eeglab.org/plugins/clean_rawdata/</w:t>
+        </w:r>
+      </w:hyperlink>
+    </w:p>
+    <w:p>
+      <w:pPr>
+        <w:pStyle w:val="ListParagraph"/>
+        <w:numPr>
+          <w:ilvl w:val="0"/>
+          <w:numId w:val="3"/>
+        </w:numPr>
+        <w:rPr>
+          <w:rFonts w:ascii="Calibri" w:hAnsi="Calibri" w:cs="Calibri"/>
+          <w:lang w:val="en-US"/>
+        </w:rPr>
+      </w:pPr>
+      <w:r>
+        <w:rPr>
+          <w:rFonts w:ascii="Calibri" w:hAnsi="Calibri" w:cs="Calibri"/>
+          <w:lang w:val="en-US"/>
+        </w:rPr>
+        <w:t xml:space="preserve"> </w:t>
+      </w:r>
+      <w:r>
+        <w:rPr>
+          <w:rFonts w:ascii="Calibri" w:hAnsi="Calibri" w:cs="Calibri"/>
+          <w:b/>
+          <w:bCs/>
+          <w:lang w:val="en-US"/>
+        </w:rPr>
+        <w:t>Remove channels drift</w:t>
+      </w:r>
+      <w:r>
+        <w:rPr>
+          <w:rFonts w:ascii="Calibri" w:hAnsi="Calibri" w:cs="Calibri"/>
+          <w:b/>
+          <w:bCs/>
+          <w:lang w:val="en-US"/>
+        </w:rPr>
+        <w:t>:</w:t>
+      </w:r>
+      <w:r>
+        <w:rPr>
+          <w:rFonts w:ascii="Calibri" w:hAnsi="Calibri" w:cs="Calibri"/>
+          <w:b/>
+          <w:bCs/>
+          <w:lang w:val="en-US"/>
+        </w:rPr>
+        <w:t xml:space="preserve"> </w:t>
+      </w:r>
+      <w:r>
+        <w:rPr>
+          <w:rFonts w:ascii="Calibri" w:hAnsi="Calibri" w:cs="Calibri"/>
+          <w:lang w:val="en-US"/>
+        </w:rPr>
+        <w:t>T</w:t>
+      </w:r>
+      <w:r>
+        <w:rPr>
+          <w:rFonts w:ascii="Calibri" w:hAnsi="Calibri" w:cs="Calibri"/>
+          <w:lang w:val="en-US"/>
+        </w:rPr>
+        <w:t>his correction is useless if you have performed a low-pass filter in point 5 because it does the same job. So, in most of the case, don’t use this correction. Also, i</w:t>
+      </w:r>
+      <w:r>
+        <w:rPr>
+          <w:rFonts w:ascii="Calibri" w:hAnsi="Calibri" w:cs="Calibri"/>
+          <w:lang w:val="en-US"/>
+        </w:rPr>
+        <w:t xml:space="preserve">t required the </w:t>
+      </w:r>
+      <w:r>
+        <w:rPr>
+          <w:rFonts w:ascii="Calibri" w:hAnsi="Calibri" w:cs="Calibri"/>
+          <w:lang w:val="en-US"/>
+        </w:rPr>
+        <w:t>Signal Processing Toolbox</w:t>
+      </w:r>
+      <w:r>
+        <w:rPr>
+          <w:rFonts w:ascii="Calibri" w:hAnsi="Calibri" w:cs="Calibri"/>
+          <w:lang w:val="en-US"/>
+        </w:rPr>
+        <w:t xml:space="preserve"> of </w:t>
+      </w:r>
+      <w:proofErr w:type="spellStart"/>
+      <w:r>
+        <w:rPr>
+          <w:rFonts w:ascii="Calibri" w:hAnsi="Calibri" w:cs="Calibri"/>
+          <w:lang w:val="en-US"/>
+        </w:rPr>
+        <w:t>Matlab</w:t>
+      </w:r>
+      <w:proofErr w:type="spellEnd"/>
+      <w:r>
+        <w:rPr>
+          <w:rFonts w:ascii="Calibri" w:hAnsi="Calibri" w:cs="Calibri"/>
+          <w:lang w:val="en-US"/>
+        </w:rPr>
+        <w:t>.</w:t>
+      </w:r>
+    </w:p>
+    <w:p>
+      <w:pPr>
+        <w:pStyle w:val="ListParagraph"/>
+        <w:numPr>
+          <w:ilvl w:val="0"/>
+          <w:numId w:val="3"/>
+        </w:numPr>
+        <w:rPr>
+          <w:rFonts w:ascii="Calibri" w:hAnsi="Calibri" w:cs="Calibri"/>
+          <w:lang w:val="en-US"/>
+        </w:rPr>
+      </w:pPr>
+      <w:r>
+        <w:rPr>
+          <w:rFonts w:ascii="Calibri" w:hAnsi="Calibri" w:cs="Calibri"/>
+          <w:b/>
+          <w:bCs/>
+          <w:lang w:val="en-US"/>
+        </w:rPr>
+        <w:t>Flag Bad channels</w:t>
+      </w:r>
+      <w:r>
+        <w:rPr>
+          <w:rFonts w:ascii="Calibri" w:hAnsi="Calibri" w:cs="Calibri"/>
+          <w:lang w:val="en-US"/>
+        </w:rPr>
+        <w:t xml:space="preserve">: </w:t>
+      </w:r>
+      <w:r>
+        <w:rPr>
+          <w:rFonts w:ascii="Calibri" w:hAnsi="Calibri" w:cs="Calibri"/>
+          <w:lang w:val="en-US"/>
+        </w:rPr>
+        <w:t xml:space="preserve">It will automatically detect bad channels WITHOUT removing them. It will only mark them to help you during the interpolation step. The results will be visible in the Interpolation module (via the </w:t>
+      </w:r>
+      <w:proofErr w:type="spellStart"/>
+      <w:r>
+        <w:rPr>
+          <w:rFonts w:ascii="Calibri" w:hAnsi="Calibri" w:cs="Calibri"/>
+          <w:lang w:val="en-US"/>
+        </w:rPr>
+        <w:t>CleanRawData</w:t>
+      </w:r>
+      <w:proofErr w:type="spellEnd"/>
+      <w:r>
+        <w:rPr>
+          <w:rFonts w:ascii="Calibri" w:hAnsi="Calibri" w:cs="Calibri"/>
+          <w:lang w:val="en-US"/>
+        </w:rPr>
+        <w:t xml:space="preserve"> slider). In this way, you can always decide whether you agree with the suggestion or not. </w:t>
+      </w:r>
+      <w:r>
+        <w:rPr>
+          <w:rFonts w:ascii="Calibri" w:hAnsi="Calibri" w:cs="Calibri"/>
+          <w:lang w:val="en-US"/>
+        </w:rPr>
+        <w:br/>
+      </w:r>
+      <w:r>
+        <w:rPr>
+          <w:rFonts w:ascii="Calibri" w:hAnsi="Calibri" w:cs="Calibri"/>
           <w:i/>
           <w:iCs/>
           <w:lang w:val="en-US"/>
         </w:rPr>
-        <w:t>filtfilt</w:t>
+        <w:t>Note: The authors are not convinced by this detection and do not agree with most of the suggestions</w:t>
+      </w:r>
+      <w:r>
+        <w:rPr>
+          <w:rFonts w:ascii="Calibri" w:hAnsi="Calibri" w:cs="Calibri"/>
+          <w:lang w:val="en-US"/>
+        </w:rPr>
+        <w:t>.</w:t>
+      </w:r>
+    </w:p>
+    <w:p>
+      <w:pPr>
+        <w:pStyle w:val="ListParagraph"/>
+        <w:numPr>
+          <w:ilvl w:val="0"/>
+          <w:numId w:val="3"/>
+        </w:numPr>
+        <w:rPr>
+          <w:rFonts w:ascii="Calibri" w:hAnsi="Calibri" w:cs="Calibri"/>
+          <w:lang w:val="en-US"/>
+        </w:rPr>
+      </w:pPr>
+      <w:r>
+        <w:rPr>
+          <w:rFonts w:ascii="Calibri" w:hAnsi="Calibri" w:cs="Calibri"/>
+          <w:b/>
+          <w:bCs/>
+          <w:lang w:val="en-US"/>
+        </w:rPr>
+        <w:t>ASR bad burst detection</w:t>
+      </w:r>
+      <w:r>
+        <w:rPr>
+          <w:rFonts w:ascii="Calibri" w:hAnsi="Calibri" w:cs="Calibri"/>
+          <w:lang w:val="en-US"/>
+        </w:rPr>
+        <w:t xml:space="preserve">: This applies the very popular </w:t>
+      </w:r>
+      <w:r>
+        <w:rPr>
+          <w:rFonts w:ascii="Calibri" w:hAnsi="Calibri" w:cs="Calibri"/>
+          <w:lang w:val="en-US"/>
+        </w:rPr>
+        <w:t>Artifact Subspace Reconstruction</w:t>
+      </w:r>
+      <w:r>
+        <w:rPr>
+          <w:rFonts w:ascii="Calibri" w:hAnsi="Calibri" w:cs="Calibri"/>
+          <w:lang w:val="en-US"/>
+        </w:rPr>
+        <w:t xml:space="preserve"> (ASR) correction. It permits to clean signal from artefact burst like eye-blink, participant </w:t>
+      </w:r>
+      <w:r>
+        <w:rPr>
+          <w:rFonts w:ascii="Calibri" w:hAnsi="Calibri" w:cs="Calibri"/>
+          <w:lang w:val="en-US"/>
+        </w:rPr>
+        <w:lastRenderedPageBreak/>
+        <w:t xml:space="preserve">movement, </w:t>
+      </w:r>
+      <w:proofErr w:type="spellStart"/>
+      <w:r>
+        <w:rPr>
+          <w:rFonts w:ascii="Calibri" w:hAnsi="Calibri" w:cs="Calibri"/>
+          <w:lang w:val="en-US"/>
+        </w:rPr>
+        <w:t>etc</w:t>
       </w:r>
       <w:proofErr w:type="spellEnd"/>
+      <w:r>
+        <w:rPr>
+          <w:rFonts w:ascii="Calibri" w:hAnsi="Calibri" w:cs="Calibri"/>
+          <w:lang w:val="en-US"/>
+        </w:rPr>
+        <w:t xml:space="preserve">… It is a </w:t>
+      </w:r>
+      <w:r>
+        <w:rPr>
+          <w:rFonts w:ascii="Calibri" w:hAnsi="Calibri" w:cs="Calibri"/>
+          <w:lang w:val="en-US"/>
+        </w:rPr>
+        <w:t>non-stationary method (i.e., it uses sliding window PCA)</w:t>
+      </w:r>
+      <w:r>
+        <w:rPr>
+          <w:rFonts w:ascii="Calibri" w:hAnsi="Calibri" w:cs="Calibri"/>
+          <w:lang w:val="en-US"/>
+        </w:rPr>
+        <w:t xml:space="preserve">. It is important to note that it </w:t>
+      </w:r>
+      <w:proofErr w:type="gramStart"/>
+      <w:r>
+        <w:rPr>
+          <w:rFonts w:ascii="Calibri" w:hAnsi="Calibri" w:cs="Calibri"/>
+          <w:lang w:val="en-US"/>
+        </w:rPr>
+        <w:t>correct</w:t>
+      </w:r>
+      <w:proofErr w:type="gramEnd"/>
+      <w:r>
+        <w:rPr>
+          <w:rFonts w:ascii="Calibri" w:hAnsi="Calibri" w:cs="Calibri"/>
+          <w:lang w:val="en-US"/>
+        </w:rPr>
+        <w:t xml:space="preserve"> the signal and does not remove any time point.</w:t>
+      </w:r>
+    </w:p>
+    <w:p>
+      <w:pPr>
+        <w:pStyle w:val="ListParagraph"/>
+        <w:numPr>
+          <w:ilvl w:val="0"/>
+          <w:numId w:val="3"/>
+        </w:numPr>
+        <w:rPr>
+          <w:rFonts w:ascii="Calibri" w:hAnsi="Calibri" w:cs="Calibri"/>
+          <w:lang w:val="en-US"/>
+        </w:rPr>
+      </w:pPr>
+      <w:r>
+        <w:rPr>
+          <w:rFonts w:ascii="Calibri" w:hAnsi="Calibri" w:cs="Calibri"/>
+          <w:lang w:val="en-US"/>
+        </w:rPr>
+        <w:t xml:space="preserve"> </w:t>
+      </w:r>
+      <w:r>
+        <w:rPr>
+          <w:rFonts w:ascii="Calibri" w:hAnsi="Calibri" w:cs="Calibri"/>
+          <w:b/>
+          <w:bCs/>
+          <w:lang w:val="en-US"/>
+        </w:rPr>
+        <w:t>Additional removal bad data periods</w:t>
+      </w:r>
+      <w:r>
+        <w:rPr>
+          <w:rFonts w:ascii="Calibri" w:hAnsi="Calibri" w:cs="Calibri"/>
+          <w:lang w:val="en-US"/>
+        </w:rPr>
+        <w:t xml:space="preserve">: </w:t>
+      </w:r>
+      <w:r>
+        <w:rPr>
+          <w:rFonts w:ascii="Calibri" w:hAnsi="Calibri" w:cs="Calibri"/>
+          <w:lang w:val="en-US"/>
+        </w:rPr>
+        <w:t>This performs the final window rejection. If a sliding window (default 1.0 s. overlap 66%) finds more than given percentage of bad channels even after ASR, the window is rejected. By disabling this function, you can keep the data length to be the same between before and after the processing, if necessary.</w:t>
+      </w:r>
+      <w:r>
+        <w:rPr>
+          <w:rFonts w:ascii="Calibri" w:hAnsi="Calibri" w:cs="Calibri"/>
+          <w:lang w:val="en-US"/>
+        </w:rPr>
+        <w:t xml:space="preserve"> </w:t>
+      </w:r>
+      <w:r>
+        <w:rPr>
+          <w:rFonts w:ascii="Calibri" w:hAnsi="Calibri" w:cs="Calibri"/>
+          <w:lang w:val="en-US"/>
+        </w:rPr>
+        <w:br/>
+        <w:t xml:space="preserve">The authors advice to not use this option because a similar correction would be performed by the </w:t>
+      </w:r>
+      <w:proofErr w:type="spellStart"/>
+      <w:r>
+        <w:rPr>
+          <w:rFonts w:ascii="Calibri" w:hAnsi="Calibri" w:cs="Calibri"/>
+          <w:lang w:val="en-US"/>
+        </w:rPr>
+        <w:t>Epoching</w:t>
+      </w:r>
+      <w:proofErr w:type="spellEnd"/>
+      <w:r>
+        <w:rPr>
+          <w:rFonts w:ascii="Calibri" w:hAnsi="Calibri" w:cs="Calibri"/>
+          <w:lang w:val="en-US"/>
+        </w:rPr>
+        <w:t xml:space="preserve"> module.</w:t>
+      </w:r>
+    </w:p>
+    <w:p>
+      <w:pPr>
+        <w:pStyle w:val="ListParagraph"/>
+        <w:numPr>
+          <w:ilvl w:val="0"/>
+          <w:numId w:val="3"/>
+        </w:numPr>
+        <w:rPr>
+          <w:rFonts w:ascii="Calibri" w:hAnsi="Calibri" w:cs="Calibri"/>
+          <w:lang w:val="en-US"/>
+        </w:rPr>
+      </w:pPr>
+      <w:r>
+        <w:rPr>
+          <w:rFonts w:ascii="Calibri" w:hAnsi="Calibri" w:cs="Calibri"/>
+          <w:lang w:val="en-US"/>
+        </w:rPr>
+        <w:t>You can access the parameters for the various corrections (9-12). However, unless you know what you are doing, we strongly advise you to leave the default value.</w:t>
+      </w:r>
+    </w:p>
+    <w:p>
+      <w:pPr>
+        <w:rPr>
+          <w:rFonts w:ascii="Calibri" w:hAnsi="Calibri" w:cs="Calibri"/>
+          <w:lang w:val="en-US"/>
+        </w:rPr>
+      </w:pPr>
+      <w:r>
+        <w:rPr>
+          <w:rFonts w:ascii="Calibri" w:hAnsi="Calibri" w:cs="Calibri"/>
+          <w:lang w:val="en-US"/>
+        </w:rPr>
+        <w:t xml:space="preserve">Pannel </w:t>
+      </w:r>
+      <w:r>
+        <w:rPr>
+          <w:rFonts w:ascii="Calibri" w:hAnsi="Calibri" w:cs="Calibri"/>
+          <w:lang w:val="en-US"/>
+        </w:rPr>
+        <w:t>D</w:t>
+      </w:r>
+    </w:p>
+    <w:p>
+      <w:pPr>
+        <w:pStyle w:val="ListParagraph"/>
+        <w:numPr>
+          <w:ilvl w:val="0"/>
+          <w:numId w:val="3"/>
+        </w:numPr>
+        <w:rPr>
+          <w:rFonts w:ascii="Calibri" w:hAnsi="Calibri" w:cs="Calibri"/>
+          <w:lang w:val="en-US"/>
+        </w:rPr>
+      </w:pPr>
+      <w:r>
+        <w:rPr>
+          <w:rFonts w:ascii="Calibri" w:hAnsi="Calibri" w:cs="Calibri"/>
+          <w:lang w:val="en-US"/>
+        </w:rPr>
+        <w:t xml:space="preserve">Select the format for the output files. </w:t>
+      </w:r>
+    </w:p>
+    <w:p>
+      <w:pPr>
+        <w:pStyle w:val="ListParagraph"/>
+        <w:numPr>
+          <w:ilvl w:val="0"/>
+          <w:numId w:val="3"/>
+        </w:numPr>
+        <w:rPr>
+          <w:rFonts w:ascii="Calibri" w:hAnsi="Calibri" w:cs="Calibri"/>
+          <w:lang w:val="en-US"/>
+        </w:rPr>
+      </w:pPr>
+      <w:r>
+        <w:rPr>
+          <w:rFonts w:ascii="Calibri" w:hAnsi="Calibri" w:cs="Calibri"/>
+          <w:lang w:val="en-US"/>
+        </w:rPr>
+        <w:t xml:space="preserve">Select the destination folder where the results files will be saved (note: it reproduces the input structure. For example, a folder per participants if the input files where in subfolder). </w:t>
+      </w:r>
+    </w:p>
+    <w:p>
+      <w:pPr>
+        <w:pStyle w:val="ListParagraph"/>
+        <w:numPr>
+          <w:ilvl w:val="0"/>
+          <w:numId w:val="3"/>
+        </w:numPr>
+        <w:rPr>
+          <w:rFonts w:ascii="Calibri" w:hAnsi="Calibri" w:cs="Calibri"/>
+          <w:lang w:val="en-US"/>
+        </w:rPr>
+      </w:pPr>
+      <w:r>
+        <w:rPr>
+          <w:rFonts w:ascii="Calibri" w:hAnsi="Calibri" w:cs="Calibri"/>
+          <w:lang w:val="en-US"/>
+        </w:rPr>
+        <w:t>The suffix added to the input filename to obtain the output filename</w:t>
+      </w:r>
+    </w:p>
+    <w:p>
+      <w:pPr>
+        <w:pStyle w:val="ListParagraph"/>
+        <w:numPr>
+          <w:ilvl w:val="0"/>
+          <w:numId w:val="3"/>
+        </w:numPr>
+        <w:rPr>
+          <w:rFonts w:ascii="Calibri" w:hAnsi="Calibri" w:cs="Calibri"/>
+          <w:lang w:val="en-US"/>
+        </w:rPr>
+      </w:pPr>
+      <w:r>
+        <w:rPr>
+          <w:rFonts w:ascii="Calibri" w:hAnsi="Calibri" w:cs="Calibri"/>
+          <w:lang w:val="en-US"/>
+        </w:rPr>
+        <w:t>You can save a parameters file which will recode all the chosen options for a later processing (</w:t>
+      </w:r>
+      <w:r>
+        <w:rPr>
+          <w:rFonts w:ascii="Calibri" w:hAnsi="Calibri" w:cs="Calibri"/>
+          <w:b/>
+          <w:bCs/>
+          <w:lang w:val="en-US"/>
+        </w:rPr>
+        <w:t>save</w:t>
+      </w:r>
+      <w:r>
+        <w:rPr>
+          <w:rFonts w:ascii="Calibri" w:hAnsi="Calibri" w:cs="Calibri"/>
+          <w:lang w:val="en-US"/>
+        </w:rPr>
+        <w:t xml:space="preserve"> and </w:t>
+      </w:r>
+      <w:r>
+        <w:rPr>
+          <w:rFonts w:ascii="Calibri" w:hAnsi="Calibri" w:cs="Calibri"/>
+          <w:b/>
+          <w:bCs/>
+          <w:lang w:val="en-US"/>
+        </w:rPr>
+        <w:t>save as</w:t>
+      </w:r>
+      <w:r>
+        <w:rPr>
+          <w:rFonts w:ascii="Calibri" w:hAnsi="Calibri" w:cs="Calibri"/>
+          <w:lang w:val="en-US"/>
+        </w:rPr>
+        <w:t xml:space="preserve">). You can use the button </w:t>
+      </w:r>
+      <w:r>
+        <w:rPr>
+          <w:rFonts w:ascii="Calibri" w:hAnsi="Calibri" w:cs="Calibri"/>
+          <w:b/>
+          <w:bCs/>
+          <w:lang w:val="en-US"/>
+        </w:rPr>
+        <w:t>open</w:t>
+      </w:r>
+      <w:r>
+        <w:rPr>
+          <w:rFonts w:ascii="Calibri" w:hAnsi="Calibri" w:cs="Calibri"/>
+          <w:lang w:val="en-US"/>
+        </w:rPr>
+        <w:t xml:space="preserve"> to call a previous saved parameters file. </w:t>
+      </w:r>
+    </w:p>
+    <w:p>
+      <w:pPr>
+        <w:pStyle w:val="ListParagraph"/>
+        <w:numPr>
+          <w:ilvl w:val="0"/>
+          <w:numId w:val="3"/>
+        </w:numPr>
+        <w:rPr>
+          <w:rFonts w:ascii="Calibri" w:hAnsi="Calibri" w:cs="Calibri"/>
+          <w:lang w:val="en-US"/>
+        </w:rPr>
+      </w:pPr>
+      <w:r>
+        <w:rPr>
+          <w:rFonts w:ascii="Calibri" w:hAnsi="Calibri" w:cs="Calibri"/>
+          <w:lang w:val="en-US"/>
+        </w:rPr>
+        <w:t xml:space="preserve">Click on </w:t>
+      </w:r>
+      <w:r>
+        <w:rPr>
+          <w:rFonts w:ascii="Calibri" w:hAnsi="Calibri" w:cs="Calibri"/>
+          <w:b/>
+          <w:bCs/>
+          <w:lang w:val="en-US"/>
+        </w:rPr>
+        <w:t>Run</w:t>
+      </w:r>
+      <w:r>
+        <w:rPr>
+          <w:rFonts w:ascii="Calibri" w:hAnsi="Calibri" w:cs="Calibri"/>
+          <w:lang w:val="en-US"/>
+        </w:rPr>
+        <w:t xml:space="preserve"> to carry out the processing </w:t>
+      </w:r>
+      <w:r>
+        <w:rPr>
+          <w:rFonts w:ascii="Calibri" w:hAnsi="Calibri" w:cs="Calibri"/>
+          <w:lang w:val="en-US"/>
+        </w:rPr>
+        <w:t>parameterized</w:t>
+      </w:r>
+      <w:r>
+        <w:rPr>
+          <w:rFonts w:ascii="Calibri" w:hAnsi="Calibri" w:cs="Calibri"/>
+          <w:lang w:val="en-US"/>
+        </w:rPr>
+        <w:t xml:space="preserve"> in the Filerting module.</w:t>
+      </w:r>
+      <w:r>
+        <w:rPr>
+          <w:rFonts w:ascii="Calibri" w:hAnsi="Calibri" w:cs="Calibri"/>
+          <w:lang w:val="en-US"/>
+        </w:rPr>
+        <w:t xml:space="preserve"> </w:t>
+      </w:r>
+      <w:r>
+        <w:rPr>
+          <w:rFonts w:ascii="Calibri" w:hAnsi="Calibri" w:cs="Calibri"/>
+          <w:lang w:val="en-US"/>
+        </w:rPr>
+        <w:t xml:space="preserve">The button </w:t>
+      </w:r>
+      <w:r>
+        <w:rPr>
+          <w:rFonts w:ascii="Calibri" w:hAnsi="Calibri" w:cs="Calibri"/>
+          <w:b/>
+          <w:bCs/>
+          <w:lang w:val="en-US"/>
+        </w:rPr>
+        <w:t>Done</w:t>
+      </w:r>
+      <w:r>
+        <w:rPr>
+          <w:rFonts w:ascii="Calibri" w:hAnsi="Calibri" w:cs="Calibri"/>
+          <w:lang w:val="en-US"/>
+        </w:rPr>
+        <w:t xml:space="preserve"> will close the Filtering module without perform the processing but keep in memory your parameters if you open again the Filerting module. The button </w:t>
+      </w:r>
+      <w:r>
+        <w:rPr>
+          <w:rFonts w:ascii="Calibri" w:hAnsi="Calibri" w:cs="Calibri"/>
+          <w:b/>
+          <w:bCs/>
+          <w:lang w:val="en-US"/>
+        </w:rPr>
+        <w:t>Cancel</w:t>
+      </w:r>
+      <w:r>
+        <w:rPr>
+          <w:rFonts w:ascii="Calibri" w:hAnsi="Calibri" w:cs="Calibri"/>
+          <w:lang w:val="en-US"/>
+        </w:rPr>
+        <w:t xml:space="preserve"> closes the module without processing and without keep the entered parameters in memory.</w:t>
+      </w:r>
+    </w:p>
+    <w:p>
+      <w:pPr>
+        <w:rPr>
+          <w:rFonts w:ascii="Calibri" w:hAnsi="Calibri" w:cs="Calibri"/>
+          <w:lang w:val="en-US"/>
+        </w:rPr>
+      </w:pPr>
+    </w:p>
+    <w:p>
+      <w:pPr>
+        <w:keepNext/>
+        <w:keepLines/>
+        <w:spacing w:before="40" w:after="0" w:line="480" w:lineRule="auto"/>
+        <w:outlineLvl w:val="1"/>
+        <w:rPr>
+          <w:rFonts w:ascii="Calibri Light" w:eastAsia="Times New Roman" w:hAnsi="Calibri Light" w:cs="Times New Roman"/>
+          <w:color w:val="2F5496"/>
+          <w:kern w:val="0"/>
+          <w:sz w:val="26"/>
+          <w:szCs w:val="26"/>
+          <w:lang w:val="en-US"/>
+          <w14:ligatures w14:val="none"/>
+        </w:rPr>
+      </w:pPr>
+      <w:r>
+        <w:rPr>
+          <w:rFonts w:ascii="Calibri Light" w:eastAsia="Times New Roman" w:hAnsi="Calibri Light" w:cs="Times New Roman"/>
+          <w:color w:val="2F5496"/>
+          <w:kern w:val="0"/>
+          <w:sz w:val="26"/>
+          <w:szCs w:val="26"/>
+          <w:lang w:val="en-US"/>
+          <w14:ligatures w14:val="none"/>
+        </w:rPr>
+        <w:t>FAQ</w:t>
+      </w:r>
+    </w:p>
+    <w:p>
+      <w:pPr>
+        <w:rPr>
+          <w:rFonts w:ascii="Calibri" w:hAnsi="Calibri" w:cs="Calibri"/>
+          <w:b/>
+          <w:bCs/>
+          <w:lang w:val="en-US"/>
+        </w:rPr>
+      </w:pPr>
+      <w:r>
+        <w:rPr>
+          <w:rFonts w:ascii="Calibri" w:hAnsi="Calibri" w:cs="Calibri"/>
+          <w:b/>
+          <w:bCs/>
+          <w:lang w:val="en-US"/>
+        </w:rPr>
+        <w:t>Should I use Signal Processing Toolbox (</w:t>
+      </w:r>
+      <w:proofErr w:type="spellStart"/>
       <w:r>
         <w:rPr>
           <w:rFonts w:ascii="Calibri" w:hAnsi="Calibri" w:cs="Calibri"/>
@@ -1079,27 +1985,9 @@
           <w:iCs/>
           <w:lang w:val="en-US"/>
         </w:rPr>
-        <w:t xml:space="preserve"> </w:t>
-      </w:r>
-      <w:r>
-        <w:rPr>
-          <w:rFonts w:ascii="Calibri" w:hAnsi="Calibri" w:cs="Calibri"/>
-          <w:b/>
-          <w:bCs/>
-          <w:lang w:val="en-US"/>
-        </w:rPr>
-        <w:t xml:space="preserve">function) or </w:t>
-      </w:r>
-      <w:r>
-        <w:rPr>
-          <w:rFonts w:ascii="Calibri" w:hAnsi="Calibri" w:cs="Calibri"/>
-          <w:b/>
-          <w:bCs/>
-          <w:lang w:val="en-US"/>
-        </w:rPr>
-        <w:t>EEGLAB (</w:t>
-      </w:r>
-      <w:proofErr w:type="spellStart"/>
+        <w:t>filtfilt</w:t>
+      </w:r>
+      <w:proofErr w:type="spellEnd"/>
       <w:r>
         <w:rPr>
           <w:rFonts w:ascii="Calibri" w:hAnsi="Calibri" w:cs="Calibri"/>
@@ -1109,326 +1997,32 @@
           <w:iCs/>
           <w:lang w:val="en-US"/>
         </w:rPr>
-        <w:t>pop_eegfiltnew</w:t>
-      </w:r>
-      <w:proofErr w:type="spellEnd"/>
-      <w:r>
-        <w:rPr>
-          <w:rFonts w:ascii="Calibri" w:hAnsi="Calibri" w:cs="Calibri"/>
-          <w:b/>
-          <w:bCs/>
-          <w:lang w:val="en-US"/>
-        </w:rPr>
-        <w:t xml:space="preserve"> function) </w:t>
-      </w:r>
-      <w:r>
-        <w:rPr>
-          <w:rFonts w:ascii="Calibri" w:hAnsi="Calibri" w:cs="Calibri"/>
-          <w:b/>
-          <w:bCs/>
-          <w:lang w:val="en-US"/>
-        </w:rPr>
-        <w:t>to perform my filtering</w:t>
-      </w:r>
-      <w:r>
-        <w:rPr>
-          <w:rFonts w:ascii="Calibri" w:hAnsi="Calibri" w:cs="Calibri"/>
-          <w:b/>
-          <w:bCs/>
-          <w:lang w:val="en-US"/>
-        </w:rPr>
-        <w:t>?</w:t>
-      </w:r>
-    </w:p>
-    <w:p>
-      <w:pPr>
-        <w:rPr>
-          <w:rFonts w:ascii="Calibri" w:hAnsi="Calibri" w:cs="Calibri"/>
-          <w:lang w:val="en-US"/>
-        </w:rPr>
-      </w:pPr>
-      <w:r>
-        <w:rPr>
-          <w:rFonts w:ascii="Calibri" w:hAnsi="Calibri" w:cs="Calibri"/>
-          <w:lang w:val="en-US"/>
-        </w:rPr>
-        <w:t xml:space="preserve">Difficult questions. The results are similar for these two options. The authors found that the quality of the </w:t>
+        <w:t xml:space="preserve"> </w:t>
+      </w:r>
+      <w:r>
+        <w:rPr>
+          <w:rFonts w:ascii="Calibri" w:hAnsi="Calibri" w:cs="Calibri"/>
+          <w:b/>
+          <w:bCs/>
+          <w:lang w:val="en-US"/>
+        </w:rPr>
+        <w:t xml:space="preserve">function) or </w:t>
+      </w:r>
+      <w:r>
+        <w:rPr>
+          <w:rFonts w:ascii="Calibri" w:hAnsi="Calibri" w:cs="Calibri"/>
+          <w:b/>
+          <w:bCs/>
+          <w:lang w:val="en-US"/>
+        </w:rPr>
+        <w:t>EEGLAB (</w:t>
       </w:r>
       <w:proofErr w:type="spellStart"/>
       <w:r>
         <w:rPr>
           <w:rFonts w:ascii="Calibri" w:hAnsi="Calibri" w:cs="Calibri"/>
-          <w:lang w:val="en-US"/>
-        </w:rPr>
-        <w:t>filtfilt</w:t>
-      </w:r>
-      <w:proofErr w:type="spellEnd"/>
-      <w:r>
-        <w:rPr>
-          <w:rFonts w:ascii="Calibri" w:hAnsi="Calibri" w:cs="Calibri"/>
-          <w:lang w:val="en-US"/>
-        </w:rPr>
-        <w:t xml:space="preserve"> </w:t>
-      </w:r>
-      <w:proofErr w:type="spellStart"/>
-      <w:r>
-        <w:rPr>
-          <w:rFonts w:ascii="Calibri" w:hAnsi="Calibri" w:cs="Calibri"/>
-          <w:lang w:val="en-US"/>
-        </w:rPr>
-        <w:t>Matlab</w:t>
-      </w:r>
-      <w:proofErr w:type="spellEnd"/>
-      <w:r>
-        <w:rPr>
-          <w:rFonts w:ascii="Calibri" w:hAnsi="Calibri" w:cs="Calibri"/>
-          <w:lang w:val="en-US"/>
-        </w:rPr>
-        <w:t xml:space="preserve"> filter was slightly better.</w:t>
-      </w:r>
-      <w:r>
-        <w:rPr>
-          <w:rFonts w:ascii="Calibri" w:hAnsi="Calibri" w:cs="Calibri"/>
-          <w:lang w:val="en-US"/>
-        </w:rPr>
-        <w:t xml:space="preserve"> </w:t>
-      </w:r>
-      <w:r>
-        <w:rPr>
-          <w:rFonts w:ascii="Calibri" w:hAnsi="Calibri" w:cs="Calibri"/>
-          <w:lang w:val="en-US"/>
-        </w:rPr>
-        <w:t xml:space="preserve">However, the EEGLAB filters can be used without the Signal Processing Toolbox </w:t>
-      </w:r>
-      <w:r>
-        <w:rPr>
-          <w:rFonts w:ascii="Calibri" w:hAnsi="Calibri" w:cs="Calibri"/>
-          <w:lang w:val="en-US"/>
-        </w:rPr>
-        <w:t>license</w:t>
-      </w:r>
-      <w:r>
-        <w:rPr>
-          <w:rFonts w:ascii="Calibri" w:hAnsi="Calibri" w:cs="Calibri"/>
-          <w:lang w:val="en-US"/>
-        </w:rPr>
-        <w:t xml:space="preserve"> and are more widely cited in the scientific literature.</w:t>
-      </w:r>
-    </w:p>
-    <w:p>
-      <w:pPr>
-        <w:rPr>
-          <w:rFonts w:ascii="Calibri" w:hAnsi="Calibri" w:cs="Calibri"/>
-          <w:lang w:val="en-US"/>
-        </w:rPr>
-      </w:pPr>
-    </w:p>
-    <w:p>
-      <w:pPr>
-        <w:rPr>
-          <w:rFonts w:ascii="Calibri" w:hAnsi="Calibri" w:cs="Calibri"/>
-          <w:b/>
-          <w:bCs/>
-          <w:lang w:val="en-US"/>
-        </w:rPr>
-      </w:pPr>
-      <w:r>
-        <w:rPr>
-          <w:rFonts w:ascii="Calibri" w:hAnsi="Calibri" w:cs="Calibri"/>
-          <w:b/>
-          <w:bCs/>
-          <w:lang w:val="en-US"/>
-        </w:rPr>
-        <w:t xml:space="preserve">Why </w:t>
-      </w:r>
-      <w:proofErr w:type="gramStart"/>
-      <w:r>
-        <w:rPr>
-          <w:rFonts w:ascii="Calibri" w:hAnsi="Calibri" w:cs="Calibri"/>
-          <w:b/>
-          <w:bCs/>
-          <w:lang w:val="en-US"/>
-        </w:rPr>
-        <w:t>I can</w:t>
-      </w:r>
-      <w:proofErr w:type="gramEnd"/>
-      <w:r>
-        <w:rPr>
-          <w:rFonts w:ascii="Calibri" w:hAnsi="Calibri" w:cs="Calibri"/>
-          <w:b/>
-          <w:bCs/>
-          <w:lang w:val="en-US"/>
-        </w:rPr>
-        <w:t xml:space="preserve"> choose the filter order in </w:t>
-      </w:r>
-      <w:proofErr w:type="spellStart"/>
-      <w:r>
-        <w:rPr>
-          <w:rFonts w:ascii="Calibri" w:hAnsi="Calibri" w:cs="Calibri"/>
-          <w:b/>
-          <w:bCs/>
-          <w:lang w:val="en-US"/>
-        </w:rPr>
-        <w:t>Matlab</w:t>
-      </w:r>
-      <w:proofErr w:type="spellEnd"/>
-      <w:r>
-        <w:rPr>
-          <w:rFonts w:ascii="Calibri" w:hAnsi="Calibri" w:cs="Calibri"/>
-          <w:b/>
-          <w:bCs/>
-          <w:lang w:val="en-US"/>
-        </w:rPr>
-        <w:t xml:space="preserve"> mode and not in </w:t>
-      </w:r>
-      <w:proofErr w:type="spellStart"/>
-      <w:r>
-        <w:rPr>
-          <w:rFonts w:ascii="Calibri" w:hAnsi="Calibri" w:cs="Calibri"/>
-          <w:b/>
-          <w:bCs/>
-          <w:lang w:val="en-US"/>
-        </w:rPr>
-        <w:t>eeglab</w:t>
-      </w:r>
-      <w:proofErr w:type="spellEnd"/>
-      <w:r>
-        <w:rPr>
-          <w:rFonts w:ascii="Calibri" w:hAnsi="Calibri" w:cs="Calibri"/>
-          <w:b/>
-          <w:bCs/>
-          <w:lang w:val="en-US"/>
-        </w:rPr>
-        <w:t xml:space="preserve"> </w:t>
-      </w:r>
-      <w:r>
-        <w:rPr>
-          <w:rFonts w:ascii="Calibri" w:hAnsi="Calibri" w:cs="Calibri"/>
-          <w:b/>
-          <w:bCs/>
-          <w:lang w:val="en-US"/>
-        </w:rPr>
-        <w:t>mode?</w:t>
-      </w:r>
-      <w:r>
-        <w:rPr>
-          <w:rFonts w:ascii="Calibri" w:hAnsi="Calibri" w:cs="Calibri"/>
-          <w:b/>
-          <w:bCs/>
-          <w:lang w:val="en-US"/>
-        </w:rPr>
-        <w:t xml:space="preserve"> </w:t>
-      </w:r>
-    </w:p>
-    <w:p>
-      <w:pPr>
-        <w:rPr>
-          <w:rFonts w:ascii="Calibri" w:hAnsi="Calibri" w:cs="Calibri"/>
-          <w:lang w:val="en-US"/>
-        </w:rPr>
-      </w:pPr>
-      <w:r>
-        <w:rPr>
-          <w:rFonts w:ascii="Calibri" w:hAnsi="Calibri" w:cs="Calibri"/>
-          <w:lang w:val="en-US"/>
-        </w:rPr>
-        <w:t xml:space="preserve">The two filtering functions use filter order with different scales. To avoid confusion, the authors decided to impose an automatic choice of these values by EEGLAB (default option).  </w:t>
-      </w:r>
-    </w:p>
-    <w:p>
-      <w:pPr>
-        <w:rPr>
-          <w:rFonts w:ascii="Calibri" w:hAnsi="Calibri" w:cs="Calibri"/>
-          <w:lang w:val="en-US"/>
-        </w:rPr>
-      </w:pPr>
-    </w:p>
-    <w:p>
-      <w:pPr>
-        <w:rPr>
-          <w:rFonts w:ascii="Calibri" w:hAnsi="Calibri" w:cs="Calibri"/>
-          <w:b/>
-          <w:bCs/>
-          <w:lang w:val="en-US"/>
-        </w:rPr>
-      </w:pPr>
-      <w:r>
-        <w:rPr>
-          <w:rFonts w:ascii="Calibri" w:hAnsi="Calibri" w:cs="Calibri"/>
-          <w:b/>
-          <w:bCs/>
-          <w:lang w:val="en-US"/>
-        </w:rPr>
-        <w:t xml:space="preserve">Why </w:t>
-      </w:r>
-      <w:r>
-        <w:rPr>
-          <w:rFonts w:ascii="Calibri" w:hAnsi="Calibri" w:cs="Calibri"/>
-          <w:b/>
-          <w:bCs/>
-          <w:lang w:val="en-US"/>
-        </w:rPr>
-        <w:t xml:space="preserve">is the </w:t>
-      </w:r>
-      <w:proofErr w:type="spellStart"/>
-      <w:r>
-        <w:rPr>
-          <w:rFonts w:ascii="Calibri" w:hAnsi="Calibri" w:cs="Calibri"/>
-          <w:b/>
-          <w:bCs/>
-          <w:lang w:val="en-US"/>
-        </w:rPr>
-        <w:t>high+low</w:t>
-      </w:r>
-      <w:proofErr w:type="spellEnd"/>
-      <w:r>
-        <w:rPr>
-          <w:rFonts w:ascii="Calibri" w:hAnsi="Calibri" w:cs="Calibri"/>
-          <w:b/>
-          <w:bCs/>
-          <w:lang w:val="en-US"/>
-        </w:rPr>
-        <w:t xml:space="preserve"> pass has been replaced by a bandpass option in </w:t>
-      </w:r>
-      <w:proofErr w:type="spellStart"/>
-      <w:r>
-        <w:rPr>
-          <w:rFonts w:ascii="Calibri" w:hAnsi="Calibri" w:cs="Calibri"/>
-          <w:b/>
-          <w:bCs/>
-          <w:lang w:val="en-US"/>
-        </w:rPr>
-        <w:t>eeglab</w:t>
-      </w:r>
-      <w:proofErr w:type="spellEnd"/>
-      <w:r>
-        <w:rPr>
-          <w:rFonts w:ascii="Calibri" w:hAnsi="Calibri" w:cs="Calibri"/>
-          <w:b/>
-          <w:bCs/>
-          <w:lang w:val="en-US"/>
-        </w:rPr>
-        <w:t xml:space="preserve"> mode? </w:t>
-      </w:r>
-    </w:p>
-    <w:p>
-      <w:pPr>
-        <w:rPr>
-          <w:rFonts w:ascii="Calibri" w:hAnsi="Calibri" w:cs="Calibri"/>
-          <w:lang w:val="en-US"/>
-        </w:rPr>
-      </w:pPr>
-      <w:r>
-        <w:rPr>
-          <w:rFonts w:ascii="Calibri" w:hAnsi="Calibri" w:cs="Calibri"/>
-          <w:lang w:val="en-US"/>
-        </w:rPr>
-        <w:t xml:space="preserve">The authors observed a weird result when applying a high pass then a low pass filter with the function </w:t>
-      </w:r>
-      <w:proofErr w:type="spellStart"/>
-      <w:r>
-        <w:rPr>
-          <w:rFonts w:ascii="Calibri" w:hAnsi="Calibri" w:cs="Calibri"/>
+          <w:b/>
+          <w:bCs/>
           <w:i/>
           <w:iCs/>
           <w:lang w:val="en-US"/>
@@ -1439,6 +2033,330 @@
       <w:r>
         <w:rPr>
           <w:rFonts w:ascii="Calibri" w:hAnsi="Calibri" w:cs="Calibri"/>
+          <w:b/>
+          <w:bCs/>
+          <w:lang w:val="en-US"/>
+        </w:rPr>
+        <w:t xml:space="preserve"> function) </w:t>
+      </w:r>
+      <w:r>
+        <w:rPr>
+          <w:rFonts w:ascii="Calibri" w:hAnsi="Calibri" w:cs="Calibri"/>
+          <w:b/>
+          <w:bCs/>
+          <w:lang w:val="en-US"/>
+        </w:rPr>
+        <w:t>to perform my filtering</w:t>
+      </w:r>
+      <w:r>
+        <w:rPr>
+          <w:rFonts w:ascii="Calibri" w:hAnsi="Calibri" w:cs="Calibri"/>
+          <w:b/>
+          <w:bCs/>
+          <w:lang w:val="en-US"/>
+        </w:rPr>
+        <w:t>?</w:t>
+      </w:r>
+    </w:p>
+    <w:p>
+      <w:pPr>
+        <w:rPr>
+          <w:rFonts w:ascii="Calibri" w:hAnsi="Calibri" w:cs="Calibri"/>
+          <w:lang w:val="en-US"/>
+        </w:rPr>
+      </w:pPr>
+      <w:r>
+        <w:rPr>
+          <w:rFonts w:ascii="Calibri" w:hAnsi="Calibri" w:cs="Calibri"/>
+          <w:lang w:val="en-US"/>
+        </w:rPr>
+        <w:t xml:space="preserve">Difficult questions. The results are similar for these two options. The authors found that the quality of the </w:t>
+      </w:r>
+      <w:proofErr w:type="spellStart"/>
+      <w:r>
+        <w:rPr>
+          <w:rFonts w:ascii="Calibri" w:hAnsi="Calibri" w:cs="Calibri"/>
+          <w:lang w:val="en-US"/>
+        </w:rPr>
+        <w:t>filtfilt</w:t>
+      </w:r>
+      <w:proofErr w:type="spellEnd"/>
+      <w:r>
+        <w:rPr>
+          <w:rFonts w:ascii="Calibri" w:hAnsi="Calibri" w:cs="Calibri"/>
+          <w:lang w:val="en-US"/>
+        </w:rPr>
+        <w:t xml:space="preserve"> </w:t>
+      </w:r>
+      <w:proofErr w:type="spellStart"/>
+      <w:r>
+        <w:rPr>
+          <w:rFonts w:ascii="Calibri" w:hAnsi="Calibri" w:cs="Calibri"/>
+          <w:lang w:val="en-US"/>
+        </w:rPr>
+        <w:t>Matlab</w:t>
+      </w:r>
+      <w:proofErr w:type="spellEnd"/>
+      <w:r>
+        <w:rPr>
+          <w:rFonts w:ascii="Calibri" w:hAnsi="Calibri" w:cs="Calibri"/>
+          <w:lang w:val="en-US"/>
+        </w:rPr>
+        <w:t xml:space="preserve"> filter was slightly better.</w:t>
+      </w:r>
+      <w:r>
+        <w:rPr>
+          <w:rFonts w:ascii="Calibri" w:hAnsi="Calibri" w:cs="Calibri"/>
+          <w:lang w:val="en-US"/>
+        </w:rPr>
+        <w:t xml:space="preserve"> </w:t>
+      </w:r>
+      <w:r>
+        <w:rPr>
+          <w:rFonts w:ascii="Calibri" w:hAnsi="Calibri" w:cs="Calibri"/>
+          <w:lang w:val="en-US"/>
+        </w:rPr>
+        <w:t xml:space="preserve">However, the EEGLAB filters can be used without the Signal Processing Toolbox </w:t>
+      </w:r>
+      <w:r>
+        <w:rPr>
+          <w:rFonts w:ascii="Calibri" w:hAnsi="Calibri" w:cs="Calibri"/>
+          <w:lang w:val="en-US"/>
+        </w:rPr>
+        <w:t>license</w:t>
+      </w:r>
+      <w:r>
+        <w:rPr>
+          <w:rFonts w:ascii="Calibri" w:hAnsi="Calibri" w:cs="Calibri"/>
+          <w:lang w:val="en-US"/>
+        </w:rPr>
+        <w:t xml:space="preserve"> and are more widely cited in the scientific literature.</w:t>
+      </w:r>
+    </w:p>
+    <w:p>
+      <w:pPr>
+        <w:rPr>
+          <w:rFonts w:ascii="Calibri" w:hAnsi="Calibri" w:cs="Calibri"/>
+          <w:lang w:val="en-US"/>
+        </w:rPr>
+      </w:pPr>
+    </w:p>
+    <w:p>
+      <w:pPr>
+        <w:rPr>
+          <w:rFonts w:ascii="Calibri" w:hAnsi="Calibri" w:cs="Calibri"/>
+          <w:b/>
+          <w:bCs/>
+          <w:lang w:val="en-US"/>
+        </w:rPr>
+      </w:pPr>
+      <w:r>
+        <w:rPr>
+          <w:rFonts w:ascii="Calibri" w:hAnsi="Calibri" w:cs="Calibri"/>
+          <w:b/>
+          <w:bCs/>
+          <w:lang w:val="en-US"/>
+        </w:rPr>
+        <w:t xml:space="preserve">Why </w:t>
+      </w:r>
+      <w:proofErr w:type="gramStart"/>
+      <w:r>
+        <w:rPr>
+          <w:rFonts w:ascii="Calibri" w:hAnsi="Calibri" w:cs="Calibri"/>
+          <w:b/>
+          <w:bCs/>
+          <w:lang w:val="en-US"/>
+        </w:rPr>
+        <w:t>I can</w:t>
+      </w:r>
+      <w:proofErr w:type="gramEnd"/>
+      <w:r>
+        <w:rPr>
+          <w:rFonts w:ascii="Calibri" w:hAnsi="Calibri" w:cs="Calibri"/>
+          <w:b/>
+          <w:bCs/>
+          <w:lang w:val="en-US"/>
+        </w:rPr>
+        <w:t xml:space="preserve"> choose the filter order in </w:t>
+      </w:r>
+      <w:proofErr w:type="spellStart"/>
+      <w:r>
+        <w:rPr>
+          <w:rFonts w:ascii="Calibri" w:hAnsi="Calibri" w:cs="Calibri"/>
+          <w:b/>
+          <w:bCs/>
+          <w:lang w:val="en-US"/>
+        </w:rPr>
+        <w:t>Matlab</w:t>
+      </w:r>
+      <w:proofErr w:type="spellEnd"/>
+      <w:r>
+        <w:rPr>
+          <w:rFonts w:ascii="Calibri" w:hAnsi="Calibri" w:cs="Calibri"/>
+          <w:b/>
+          <w:bCs/>
+          <w:lang w:val="en-US"/>
+        </w:rPr>
+        <w:t xml:space="preserve"> mode and not in </w:t>
+      </w:r>
+      <w:proofErr w:type="spellStart"/>
+      <w:r>
+        <w:rPr>
+          <w:rFonts w:ascii="Calibri" w:hAnsi="Calibri" w:cs="Calibri"/>
+          <w:b/>
+          <w:bCs/>
+          <w:lang w:val="en-US"/>
+        </w:rPr>
+        <w:t>eeglab</w:t>
+      </w:r>
+      <w:proofErr w:type="spellEnd"/>
+      <w:r>
+        <w:rPr>
+          <w:rFonts w:ascii="Calibri" w:hAnsi="Calibri" w:cs="Calibri"/>
+          <w:b/>
+          <w:bCs/>
+          <w:lang w:val="en-US"/>
+        </w:rPr>
+        <w:t xml:space="preserve"> </w:t>
+      </w:r>
+      <w:r>
+        <w:rPr>
+          <w:rFonts w:ascii="Calibri" w:hAnsi="Calibri" w:cs="Calibri"/>
+          <w:b/>
+          <w:bCs/>
+          <w:lang w:val="en-US"/>
+        </w:rPr>
+        <w:t>mode?</w:t>
+      </w:r>
+      <w:r>
+        <w:rPr>
+          <w:rFonts w:ascii="Calibri" w:hAnsi="Calibri" w:cs="Calibri"/>
+          <w:b/>
+          <w:bCs/>
+          <w:lang w:val="en-US"/>
+        </w:rPr>
+        <w:t xml:space="preserve"> </w:t>
+      </w:r>
+    </w:p>
+    <w:p>
+      <w:pPr>
+        <w:rPr>
+          <w:rFonts w:ascii="Calibri" w:hAnsi="Calibri" w:cs="Calibri"/>
+          <w:lang w:val="en-US"/>
+        </w:rPr>
+      </w:pPr>
+      <w:r>
+        <w:rPr>
+          <w:rFonts w:ascii="Calibri" w:hAnsi="Calibri" w:cs="Calibri"/>
+          <w:lang w:val="en-US"/>
+        </w:rPr>
+        <w:t xml:space="preserve">The two filtering functions use filter order with different scales. To avoid confusion, the authors decided to impose an automatic choice of these values by EEGLAB (default option).  </w:t>
+      </w:r>
+    </w:p>
+    <w:p>
+      <w:pPr>
+        <w:rPr>
+          <w:rFonts w:ascii="Calibri" w:hAnsi="Calibri" w:cs="Calibri"/>
+          <w:lang w:val="en-US"/>
+        </w:rPr>
+      </w:pPr>
+    </w:p>
+    <w:p>
+      <w:pPr>
+        <w:rPr>
+          <w:rFonts w:ascii="Calibri" w:hAnsi="Calibri" w:cs="Calibri"/>
+          <w:b/>
+          <w:bCs/>
+          <w:lang w:val="en-US"/>
+        </w:rPr>
+      </w:pPr>
+      <w:r>
+        <w:rPr>
+          <w:rFonts w:ascii="Calibri" w:hAnsi="Calibri" w:cs="Calibri"/>
+          <w:b/>
+          <w:bCs/>
+          <w:lang w:val="en-US"/>
+        </w:rPr>
+        <w:t xml:space="preserve">Why </w:t>
+      </w:r>
+      <w:r>
+        <w:rPr>
+          <w:rFonts w:ascii="Calibri" w:hAnsi="Calibri" w:cs="Calibri"/>
+          <w:b/>
+          <w:bCs/>
+          <w:lang w:val="en-US"/>
+        </w:rPr>
+        <w:t xml:space="preserve">is the </w:t>
+      </w:r>
+      <w:proofErr w:type="spellStart"/>
+      <w:r>
+        <w:rPr>
+          <w:rFonts w:ascii="Calibri" w:hAnsi="Calibri" w:cs="Calibri"/>
+          <w:b/>
+          <w:bCs/>
+          <w:lang w:val="en-US"/>
+        </w:rPr>
+        <w:t>high+low</w:t>
+      </w:r>
+      <w:proofErr w:type="spellEnd"/>
+      <w:r>
+        <w:rPr>
+          <w:rFonts w:ascii="Calibri" w:hAnsi="Calibri" w:cs="Calibri"/>
+          <w:b/>
+          <w:bCs/>
+          <w:lang w:val="en-US"/>
+        </w:rPr>
+        <w:t xml:space="preserve"> pass has been replaced by a bandpass option in </w:t>
+      </w:r>
+      <w:proofErr w:type="spellStart"/>
+      <w:r>
+        <w:rPr>
+          <w:rFonts w:ascii="Calibri" w:hAnsi="Calibri" w:cs="Calibri"/>
+          <w:b/>
+          <w:bCs/>
+          <w:lang w:val="en-US"/>
+        </w:rPr>
+        <w:t>eeglab</w:t>
+      </w:r>
+      <w:proofErr w:type="spellEnd"/>
+      <w:r>
+        <w:rPr>
+          <w:rFonts w:ascii="Calibri" w:hAnsi="Calibri" w:cs="Calibri"/>
+          <w:b/>
+          <w:bCs/>
+          <w:lang w:val="en-US"/>
+        </w:rPr>
+        <w:t xml:space="preserve"> mode? </w:t>
+      </w:r>
+    </w:p>
+    <w:p>
+      <w:pPr>
+        <w:rPr>
+          <w:rFonts w:ascii="Calibri" w:hAnsi="Calibri" w:cs="Calibri"/>
+          <w:lang w:val="en-US"/>
+        </w:rPr>
+      </w:pPr>
+      <w:r>
+        <w:rPr>
+          <w:rFonts w:ascii="Calibri" w:hAnsi="Calibri" w:cs="Calibri"/>
+          <w:lang w:val="en-US"/>
+        </w:rPr>
+        <w:t xml:space="preserve">The authors observed a weird result when applying a high pass then a low pass filter with the function </w:t>
+      </w:r>
+      <w:proofErr w:type="spellStart"/>
+      <w:r>
+        <w:rPr>
+          <w:rFonts w:ascii="Calibri" w:hAnsi="Calibri" w:cs="Calibri"/>
+          <w:i/>
+          <w:iCs/>
+          <w:lang w:val="en-US"/>
+        </w:rPr>
+        <w:t>pop_eegfiltnew</w:t>
+      </w:r>
+      <w:proofErr w:type="spellEnd"/>
+      <w:r>
+        <w:rPr>
+          <w:rFonts w:ascii="Calibri" w:hAnsi="Calibri" w:cs="Calibri"/>
           <w:lang w:val="en-US"/>
         </w:rPr>
         <w:t xml:space="preserve">. It is why they have decided to propose a bandpass filter as in the original filtering GUI in EEGlab.  </w:t>
@@ -1468,8 +2386,276 @@
           <w:bCs/>
           <w:lang w:val="en-US"/>
         </w:rPr>
+        <w:t xml:space="preserve">In </w:t>
+      </w:r>
+      <w:proofErr w:type="spellStart"/>
+      <w:r>
+        <w:rPr>
+          <w:rFonts w:ascii="Calibri" w:hAnsi="Calibri" w:cs="Calibri"/>
+          <w:b/>
+          <w:bCs/>
+          <w:lang w:val="en-US"/>
+        </w:rPr>
+        <w:t>Matlab</w:t>
+      </w:r>
+      <w:proofErr w:type="spellEnd"/>
+      <w:r>
+        <w:rPr>
+          <w:rFonts w:ascii="Calibri" w:hAnsi="Calibri" w:cs="Calibri"/>
+          <w:b/>
+          <w:bCs/>
+          <w:lang w:val="en-US"/>
+        </w:rPr>
+        <w:t xml:space="preserve"> mode, why the option passband has been replaced by High-pass + Low-pass?</w:t>
+      </w:r>
+    </w:p>
+    <w:p>
+      <w:pPr>
+        <w:rPr>
+          <w:rFonts w:ascii="Calibri" w:hAnsi="Calibri" w:cs="Calibri"/>
+          <w:lang w:val="en-US"/>
+        </w:rPr>
+      </w:pPr>
+      <w:r>
+        <w:rPr>
+          <w:rFonts w:ascii="Calibri" w:hAnsi="Calibri" w:cs="Calibri"/>
+          <w:lang w:val="en-US"/>
+        </w:rPr>
         <w:lastRenderedPageBreak/>
-        <w:t xml:space="preserve">In </w:t>
+        <w:t xml:space="preserve">This is a choice of Michael De Pretto after reading of this reference: </w:t>
+      </w:r>
+      <w:r>
+        <w:rPr>
+          <w:rFonts w:ascii="Calibri" w:hAnsi="Calibri" w:cs="Calibri"/>
+          <w:highlight w:val="yellow"/>
+          <w:lang w:val="en-US"/>
+        </w:rPr>
+        <w:t>XXXX</w:t>
+      </w:r>
+      <w:r>
+        <w:rPr>
+          <w:rFonts w:ascii="Calibri" w:hAnsi="Calibri" w:cs="Calibri"/>
+          <w:lang w:val="en-US"/>
+        </w:rPr>
+        <w:t>. The result is better by applying successively a high</w:t>
+      </w:r>
+      <w:r>
+        <w:rPr>
+          <w:rFonts w:ascii="Calibri" w:hAnsi="Calibri" w:cs="Calibri"/>
+          <w:lang w:val="en-US"/>
+        </w:rPr>
+        <w:t xml:space="preserve"> </w:t>
+      </w:r>
+      <w:r>
+        <w:rPr>
+          <w:rFonts w:ascii="Calibri" w:hAnsi="Calibri" w:cs="Calibri"/>
+          <w:lang w:val="en-US"/>
+        </w:rPr>
+        <w:t>pass filter then the low</w:t>
+      </w:r>
+      <w:r>
+        <w:rPr>
+          <w:rFonts w:ascii="Calibri" w:hAnsi="Calibri" w:cs="Calibri"/>
+          <w:lang w:val="en-US"/>
+        </w:rPr>
+        <w:t xml:space="preserve"> </w:t>
+      </w:r>
+      <w:r>
+        <w:rPr>
+          <w:rFonts w:ascii="Calibri" w:hAnsi="Calibri" w:cs="Calibri"/>
+          <w:lang w:val="en-US"/>
+        </w:rPr>
+        <w:t xml:space="preserve">pass filter. </w:t>
+      </w:r>
+    </w:p>
+    <w:p>
+      <w:pPr>
+        <w:rPr>
+          <w:rFonts w:ascii="Calibri" w:hAnsi="Calibri" w:cs="Calibri"/>
+          <w:lang w:val="en-US"/>
+        </w:rPr>
+      </w:pPr>
+    </w:p>
+    <w:p>
+      <w:pPr>
+        <w:rPr>
+          <w:rFonts w:ascii="Calibri" w:hAnsi="Calibri" w:cs="Calibri"/>
+          <w:b/>
+          <w:bCs/>
+          <w:lang w:val="en-US"/>
+        </w:rPr>
+      </w:pPr>
+      <w:r>
+        <w:rPr>
+          <w:rFonts w:ascii="Calibri" w:hAnsi="Calibri" w:cs="Calibri"/>
+          <w:b/>
+          <w:bCs/>
+          <w:lang w:val="en-US"/>
+        </w:rPr>
+        <w:t xml:space="preserve">Why doesn't the toolbox offer the option of DC removal of the baseline shift, which is common in other EEG processing software? </w:t>
+      </w:r>
+    </w:p>
+    <w:p>
+      <w:pPr>
+        <w:rPr>
+          <w:rFonts w:ascii="Calibri" w:hAnsi="Calibri" w:cs="Calibri"/>
+          <w:lang w:val="en-US"/>
+        </w:rPr>
+      </w:pPr>
+      <w:r>
+        <w:rPr>
+          <w:rFonts w:ascii="Calibri" w:hAnsi="Calibri" w:cs="Calibri"/>
+          <w:lang w:val="en-US"/>
+        </w:rPr>
+        <w:t>In standard EEG pre-processing, we recommend always applying a high</w:t>
+      </w:r>
+      <w:r>
+        <w:rPr>
+          <w:rFonts w:ascii="Calibri" w:hAnsi="Calibri" w:cs="Calibri"/>
+          <w:lang w:val="en-US"/>
+        </w:rPr>
+        <w:t xml:space="preserve"> </w:t>
+      </w:r>
+      <w:r>
+        <w:rPr>
+          <w:rFonts w:ascii="Calibri" w:hAnsi="Calibri" w:cs="Calibri"/>
+          <w:lang w:val="en-US"/>
+        </w:rPr>
+        <w:t>pass filter to remove low</w:t>
+      </w:r>
+      <w:r>
+        <w:rPr>
+          <w:rFonts w:ascii="Calibri" w:hAnsi="Calibri" w:cs="Calibri"/>
+          <w:lang w:val="en-US"/>
+        </w:rPr>
+        <w:t xml:space="preserve"> </w:t>
+      </w:r>
+      <w:r>
+        <w:rPr>
+          <w:rFonts w:ascii="Calibri" w:hAnsi="Calibri" w:cs="Calibri"/>
+          <w:lang w:val="en-US"/>
+        </w:rPr>
+        <w:t>frequency noise such as signal drift and others. The baseline shift due to DC is included in this type of noise</w:t>
+      </w:r>
+      <w:r>
+        <w:rPr>
+          <w:rFonts w:ascii="Calibri" w:hAnsi="Calibri" w:cs="Calibri"/>
+          <w:lang w:val="en-US"/>
+        </w:rPr>
+        <w:t xml:space="preserve"> (very low frequency)</w:t>
+      </w:r>
+      <w:r>
+        <w:rPr>
+          <w:rFonts w:ascii="Calibri" w:hAnsi="Calibri" w:cs="Calibri"/>
+          <w:lang w:val="en-US"/>
+        </w:rPr>
+        <w:t>. So</w:t>
+      </w:r>
+      <w:r>
+        <w:rPr>
+          <w:rFonts w:ascii="Calibri" w:hAnsi="Calibri" w:cs="Calibri"/>
+          <w:lang w:val="en-US"/>
+        </w:rPr>
+        <w:t>,</w:t>
+      </w:r>
+      <w:r>
+        <w:rPr>
+          <w:rFonts w:ascii="Calibri" w:hAnsi="Calibri" w:cs="Calibri"/>
+          <w:lang w:val="en-US"/>
+        </w:rPr>
+        <w:t xml:space="preserve"> DC removal is useless if you apply a high pass filter with a cut-off between 0.3 and 0.5 Hz.</w:t>
+      </w:r>
+    </w:p>
+    <w:p>
+      <w:pPr>
+        <w:rPr>
+          <w:rFonts w:ascii="Calibri" w:hAnsi="Calibri" w:cs="Calibri"/>
+          <w:lang w:val="en-US"/>
+        </w:rPr>
+      </w:pPr>
+    </w:p>
+    <w:p>
+      <w:pPr>
+        <w:rPr>
+          <w:rFonts w:ascii="Calibri" w:hAnsi="Calibri" w:cs="Calibri"/>
+          <w:b/>
+          <w:bCs/>
+          <w:lang w:val="en-US"/>
+        </w:rPr>
+      </w:pPr>
+      <w:r>
+        <w:rPr>
+          <w:rFonts w:ascii="Calibri" w:hAnsi="Calibri" w:cs="Calibri"/>
+          <w:b/>
+          <w:bCs/>
+          <w:lang w:val="en-US"/>
+        </w:rPr>
+        <w:t xml:space="preserve">Is it a good idea to perform ICA after an ASR correction? </w:t>
+      </w:r>
+    </w:p>
+    <w:p>
+      <w:pPr>
+        <w:rPr>
+          <w:rFonts w:ascii="Calibri" w:hAnsi="Calibri" w:cs="Calibri"/>
+          <w:lang w:val="en-US"/>
+        </w:rPr>
+      </w:pPr>
+      <w:r>
+        <w:rPr>
+          <w:rFonts w:ascii="Calibri" w:hAnsi="Calibri" w:cs="Calibri"/>
+          <w:lang w:val="en-US"/>
+        </w:rPr>
+        <w:t xml:space="preserve">Again, this is a difficult question. Some people don't like to use both, for fear of losing too many signals of interest. However, the creator of the ASR correction claims that these two corrections are complementary (ASR == good at removing occasional large-amplitude noise/artifacts, ICA == good at decomposing constant fixed-source noise/artifacts/signals). </w:t>
+      </w:r>
+      <w:proofErr w:type="gramStart"/>
+      <w:r>
+        <w:rPr>
+          <w:rFonts w:ascii="Calibri" w:hAnsi="Calibri" w:cs="Calibri"/>
+          <w:lang w:val="en-US"/>
+        </w:rPr>
+        <w:t>So</w:t>
+      </w:r>
+      <w:proofErr w:type="gramEnd"/>
+      <w:r>
+        <w:rPr>
+          <w:rFonts w:ascii="Calibri" w:hAnsi="Calibri" w:cs="Calibri"/>
+          <w:lang w:val="en-US"/>
+        </w:rPr>
+        <w:t xml:space="preserve"> there is no consensus and both views are accepted in the literature.</w:t>
+      </w:r>
+      <w:r>
+        <w:rPr>
+          <w:rFonts w:ascii="Calibri" w:hAnsi="Calibri" w:cs="Calibri"/>
+          <w:lang w:val="en-US"/>
+        </w:rPr>
+        <w:t xml:space="preserve"> </w:t>
+      </w:r>
+    </w:p>
+    <w:p>
+      <w:pPr>
+        <w:rPr>
+          <w:rFonts w:ascii="Calibri" w:hAnsi="Calibri" w:cs="Calibri"/>
+          <w:lang w:val="en-US"/>
+        </w:rPr>
+      </w:pPr>
+    </w:p>
+    <w:p>
+      <w:pPr>
+        <w:rPr>
+          <w:rFonts w:ascii="Calibri" w:hAnsi="Calibri" w:cs="Calibri"/>
+          <w:b/>
+          <w:bCs/>
+          <w:lang w:val="en-US"/>
+        </w:rPr>
+      </w:pPr>
+      <w:r>
+        <w:rPr>
+          <w:rFonts w:ascii="Calibri" w:hAnsi="Calibri" w:cs="Calibri"/>
+          <w:b/>
+          <w:bCs/>
+          <w:lang w:val="en-US"/>
+        </w:rPr>
+        <w:t xml:space="preserve">Why I can not use </w:t>
       </w:r>
       <w:proofErr w:type="spellStart"/>
       <w:r>
@@ -1479,7 +2665,7 @@
           <w:bCs/>
           <w:lang w:val="en-US"/>
         </w:rPr>
-        <w:t>Matlab</w:t>
+        <w:t>cleanraw</w:t>
       </w:r>
       <w:proofErr w:type="spellEnd"/>
       <w:r>
@@ -1489,167 +2675,133 @@
           <w:bCs/>
           <w:lang w:val="en-US"/>
         </w:rPr>
-        <w:t xml:space="preserve"> mode, why the option passband has been replaced by High-pass + Low-pass?</w:t>
-      </w:r>
-    </w:p>
-    <w:p>
-      <w:pPr>
-        <w:rPr>
-          <w:rFonts w:ascii="Calibri" w:hAnsi="Calibri" w:cs="Calibri"/>
-          <w:lang w:val="en-US"/>
-        </w:rPr>
-      </w:pPr>
-      <w:r>
-        <w:rPr>
-          <w:rFonts w:ascii="Calibri" w:hAnsi="Calibri" w:cs="Calibri"/>
-          <w:lang w:val="en-US"/>
-        </w:rPr>
-        <w:t xml:space="preserve">This is a choice of Michael De Pretto after reading of this reference: </w:t>
-      </w:r>
-      <w:r>
-        <w:rPr>
-          <w:rFonts w:ascii="Calibri" w:hAnsi="Calibri" w:cs="Calibri"/>
-          <w:highlight w:val="yellow"/>
-          <w:lang w:val="en-US"/>
-        </w:rPr>
-        <w:t>XXXX</w:t>
-      </w:r>
-      <w:r>
-        <w:rPr>
-          <w:rFonts w:ascii="Calibri" w:hAnsi="Calibri" w:cs="Calibri"/>
-          <w:lang w:val="en-US"/>
-        </w:rPr>
-        <w:t>. The result is better by applying successively a high</w:t>
-      </w:r>
-      <w:r>
-        <w:rPr>
-          <w:rFonts w:ascii="Calibri" w:hAnsi="Calibri" w:cs="Calibri"/>
+        <w:t xml:space="preserve"> data to automatically remove electrode like the default option in </w:t>
+      </w:r>
+      <w:proofErr w:type="gramStart"/>
+      <w:r>
+        <w:rPr>
+          <w:rFonts w:ascii="Calibri" w:hAnsi="Calibri" w:cs="Calibri"/>
+          <w:b/>
+          <w:bCs/>
+          <w:lang w:val="en-US"/>
+        </w:rPr>
+        <w:t>EEGLAB ?</w:t>
+      </w:r>
+      <w:proofErr w:type="gramEnd"/>
+      <w:r>
+        <w:rPr>
+          <w:rFonts w:ascii="Calibri" w:hAnsi="Calibri" w:cs="Calibri"/>
+          <w:b/>
+          <w:bCs/>
           <w:lang w:val="en-US"/>
         </w:rPr>
         <w:t xml:space="preserve"> </w:t>
       </w:r>
-      <w:r>
-        <w:rPr>
-          <w:rFonts w:ascii="Calibri" w:hAnsi="Calibri" w:cs="Calibri"/>
-          <w:lang w:val="en-US"/>
-        </w:rPr>
-        <w:t>pass filter then the low</w:t>
-      </w:r>
-      <w:r>
-        <w:rPr>
-          <w:rFonts w:ascii="Calibri" w:hAnsi="Calibri" w:cs="Calibri"/>
-          <w:lang w:val="en-US"/>
-        </w:rPr>
-        <w:t xml:space="preserve"> </w:t>
-      </w:r>
-      <w:r>
-        <w:rPr>
-          <w:rFonts w:ascii="Calibri" w:hAnsi="Calibri" w:cs="Calibri"/>
-          <w:lang w:val="en-US"/>
-        </w:rPr>
-        <w:t xml:space="preserve">pass filter. </w:t>
-      </w:r>
-    </w:p>
-    <w:p>
-      <w:pPr>
-        <w:rPr>
-          <w:rFonts w:ascii="Calibri" w:hAnsi="Calibri" w:cs="Calibri"/>
-          <w:lang w:val="en-US"/>
-        </w:rPr>
-      </w:pPr>
-    </w:p>
-    <w:p>
-      <w:pPr>
-        <w:rPr>
-          <w:rFonts w:ascii="Calibri" w:hAnsi="Calibri" w:cs="Calibri"/>
-          <w:b/>
-          <w:bCs/>
-          <w:lang w:val="en-US"/>
-        </w:rPr>
-      </w:pPr>
-      <w:r>
-        <w:rPr>
-          <w:rFonts w:ascii="Calibri" w:hAnsi="Calibri" w:cs="Calibri"/>
-          <w:b/>
-          <w:bCs/>
-          <w:lang w:val="en-US"/>
-        </w:rPr>
-        <w:t xml:space="preserve">Why doesn't the toolbox offer the option of DC removal of the baseline shift, which is common in other EEG processing software? </w:t>
-      </w:r>
-    </w:p>
-    <w:p>
-      <w:pPr>
-        <w:rPr>
-          <w:rFonts w:ascii="Calibri" w:hAnsi="Calibri" w:cs="Calibri"/>
-          <w:lang w:val="en-US"/>
-        </w:rPr>
-      </w:pPr>
-      <w:r>
-        <w:rPr>
-          <w:rFonts w:ascii="Calibri" w:hAnsi="Calibri" w:cs="Calibri"/>
-          <w:lang w:val="en-US"/>
-        </w:rPr>
-        <w:t>In standard EEG pre-processing, we recommend always applying a high</w:t>
-      </w:r>
-      <w:r>
-        <w:rPr>
-          <w:rFonts w:ascii="Calibri" w:hAnsi="Calibri" w:cs="Calibri"/>
-          <w:lang w:val="en-US"/>
-        </w:rPr>
-        <w:t xml:space="preserve"> </w:t>
-      </w:r>
-      <w:r>
-        <w:rPr>
-          <w:rFonts w:ascii="Calibri" w:hAnsi="Calibri" w:cs="Calibri"/>
-          <w:lang w:val="en-US"/>
-        </w:rPr>
-        <w:t>pass filter to remove low</w:t>
-      </w:r>
-      <w:r>
-        <w:rPr>
-          <w:rFonts w:ascii="Calibri" w:hAnsi="Calibri" w:cs="Calibri"/>
-          <w:lang w:val="en-US"/>
-        </w:rPr>
-        <w:t xml:space="preserve"> </w:t>
-      </w:r>
-      <w:r>
-        <w:rPr>
-          <w:rFonts w:ascii="Calibri" w:hAnsi="Calibri" w:cs="Calibri"/>
-          <w:lang w:val="en-US"/>
-        </w:rPr>
-        <w:t>frequency noise such as signal drift and others. The baseline shift due to DC is included in this type of noise</w:t>
-      </w:r>
-      <w:r>
-        <w:rPr>
-          <w:rFonts w:ascii="Calibri" w:hAnsi="Calibri" w:cs="Calibri"/>
-          <w:lang w:val="en-US"/>
-        </w:rPr>
-        <w:t xml:space="preserve"> (very low frequency)</w:t>
-      </w:r>
-      <w:r>
-        <w:rPr>
-          <w:rFonts w:ascii="Calibri" w:hAnsi="Calibri" w:cs="Calibri"/>
-          <w:lang w:val="en-US"/>
-        </w:rPr>
-        <w:t>. So</w:t>
-      </w:r>
-      <w:r>
-        <w:rPr>
-          <w:rFonts w:ascii="Calibri" w:hAnsi="Calibri" w:cs="Calibri"/>
-          <w:lang w:val="en-US"/>
-        </w:rPr>
-        <w:t>,</w:t>
-      </w:r>
-      <w:r>
-        <w:rPr>
-          <w:rFonts w:ascii="Calibri" w:hAnsi="Calibri" w:cs="Calibri"/>
-          <w:lang w:val="en-US"/>
-        </w:rPr>
-        <w:t xml:space="preserve"> DC removal is useless if you apply a high pass filter with a cut-off between 0.3 and 0.5 Hz.</w:t>
+    </w:p>
+    <w:p>
+      <w:pPr>
+        <w:rPr>
+          <w:rFonts w:ascii="Calibri" w:hAnsi="Calibri" w:cs="Calibri"/>
+          <w:lang w:val="en-US"/>
+        </w:rPr>
+      </w:pPr>
+      <w:r>
+        <w:rPr>
+          <w:rFonts w:ascii="Calibri" w:hAnsi="Calibri" w:cs="Calibri"/>
+          <w:lang w:val="en-US"/>
+        </w:rPr>
+        <w:t>T</w:t>
+      </w:r>
+      <w:r>
+        <w:rPr>
+          <w:rFonts w:ascii="Calibri" w:hAnsi="Calibri" w:cs="Calibri"/>
+          <w:lang w:val="en-US"/>
+        </w:rPr>
+        <w:t xml:space="preserve">he authors decide to remove this option because they do not trust the bad channel detection performed by </w:t>
+      </w:r>
+      <w:proofErr w:type="spellStart"/>
+      <w:r>
+        <w:rPr>
+          <w:rFonts w:ascii="Calibri" w:hAnsi="Calibri" w:cs="Calibri"/>
+          <w:lang w:val="en-US"/>
+        </w:rPr>
+        <w:t>cleanraw</w:t>
+      </w:r>
+      <w:proofErr w:type="spellEnd"/>
+      <w:r>
+        <w:rPr>
+          <w:rFonts w:ascii="Calibri" w:hAnsi="Calibri" w:cs="Calibri"/>
+          <w:lang w:val="en-US"/>
+        </w:rPr>
+        <w:t xml:space="preserve"> data plugging.</w:t>
+      </w:r>
+      <w:r>
+        <w:rPr>
+          <w:rFonts w:ascii="Calibri" w:hAnsi="Calibri" w:cs="Calibri"/>
+          <w:lang w:val="en-US"/>
+        </w:rPr>
+        <w:t xml:space="preserve"> Instead, they use it only to help to take the decision about which electrode must be interpolated when there is a doubt. </w:t>
+      </w:r>
+    </w:p>
+    <w:p>
+      <w:pPr>
+        <w:rPr>
+          <w:rFonts w:ascii="Calibri" w:hAnsi="Calibri" w:cs="Calibri"/>
+          <w:lang w:val="en-US"/>
+        </w:rPr>
+      </w:pPr>
+    </w:p>
+    <w:p>
+      <w:pPr>
+        <w:rPr>
+          <w:rFonts w:ascii="Calibri" w:hAnsi="Calibri" w:cs="Calibri"/>
+          <w:b/>
+          <w:bCs/>
+          <w:lang w:val="en-US"/>
+        </w:rPr>
+      </w:pPr>
+      <w:r>
+        <w:rPr>
+          <w:rFonts w:ascii="Calibri" w:hAnsi="Calibri" w:cs="Calibri"/>
+          <w:b/>
+          <w:bCs/>
+          <w:lang w:val="en-US"/>
+        </w:rPr>
+        <w:t xml:space="preserve">Should I use ASR or not? </w:t>
+      </w:r>
+    </w:p>
+    <w:p>
+      <w:pPr>
+        <w:rPr>
+          <w:rFonts w:ascii="Calibri" w:hAnsi="Calibri" w:cs="Calibri"/>
+          <w:lang w:val="en-US"/>
+        </w:rPr>
+      </w:pPr>
+      <w:r>
+        <w:rPr>
+          <w:rFonts w:ascii="Calibri" w:hAnsi="Calibri" w:cs="Calibri"/>
+          <w:lang w:val="en-US"/>
+        </w:rPr>
+        <w:t>The ASR correction is difficult to understand (like a black box). It uses a sliding window (default 0.5 s, overlap 50%) to PCA-decompose all channels to identify a 'bad' PC (defined by a comparison with the data's own cleanest part in frequency-enhanced RMS) to reject and reconstruct the rejected PC activity from the remaining components.</w:t>
+      </w:r>
+    </w:p>
+    <w:p>
+      <w:pPr>
+        <w:rPr>
+          <w:rFonts w:ascii="Calibri" w:hAnsi="Calibri" w:cs="Calibri"/>
+          <w:lang w:val="en-US"/>
+        </w:rPr>
+      </w:pPr>
+      <w:r>
+        <w:rPr>
+          <w:rFonts w:ascii="Calibri" w:hAnsi="Calibri" w:cs="Calibri"/>
+          <w:lang w:val="en-US"/>
+        </w:rPr>
+        <w:t>After much experience and testing, the authors are confident of the result. It can save a bad recording (which is important in the case of a clinical trial). This algo is very popular in the literature. However, due to its "magic", if you only want to correct the blink artefact, we will go more to an ICA decomposition, which offers you more control.</w:t>
       </w:r>
     </w:p>
     <w:sectPr>
-      <w:footerReference w:type="default" r:id="rId8"/>
+      <w:footerReference w:type="default" r:id="rId11"/>
       <w:pgSz w:w="11906" w:h="16838"/>
       <w:pgMar w:top="1417" w:right="1417" w:bottom="1417" w:left="1417" w:header="708" w:footer="708" w:gutter="0"/>
       <w:cols w:space="708"/>
@@ -3010,6 +4162,18 @@
       <w:u w:val="single"/>
     </w:rPr>
   </w:style>
+  <w:style w:type="character" w:styleId="UnresolvedMention">
+    <w:name w:val="Unresolved Mention"/>
+    <w:basedOn w:val="DefaultParagraphFont"/>
+    <w:uiPriority w:val="99"/>
+    <w:semiHidden/>
+    <w:unhideWhenUsed/>
+    <w:rsid w:val="00F562BB"/>
+    <w:rPr>
+      <w:color w:val="605E5C"/>
+      <w:shd w:val="clear" w:color="auto" w:fill="E1DFDD"/>
+    </w:rPr>
+  </w:style>
 </w:styles>
 </file>
 

</xml_diff>

<commit_message>
manual ICA + interpolation
</commit_message>
<xml_diff>
--- a/Manuels/Manuel_Filtering_module.docx
+++ b/Manuels/Manuel_Filtering_module.docx
@@ -9,6 +9,7 @@
           <w:lang w:val="en-US"/>
         </w:rPr>
       </w:pPr>
+      <w:proofErr w:type="spellStart"/>
       <w:r>
         <w:rPr>
           <w:sz w:val="32"/>
@@ -17,6 +18,7 @@
         </w:rPr>
         <w:t>EEGpal</w:t>
       </w:r>
+      <w:proofErr w:type="spellEnd"/>
       <w:r>
         <w:rPr>
           <w:lang w:val="en-US"/>
@@ -131,7 +133,23 @@
           <w:rFonts w:ascii="Calibri" w:hAnsi="Calibri" w:cs="Calibri"/>
           <w:lang w:val="en-US"/>
         </w:rPr>
-        <w:t>The 'Filtering+' module can be used to resample the data and filter the unwanted frequency in the EEG signal. The user can choose between two different algorithms to perform this filtering. By default, it uses the Signal Processing Toolbox from Matlab, but it can also call the filtering function used in EEGLAB. In addition, the module can call several EEGLAB tools to clean the data (such as CleanLine, ASR or automatic bad channel detection)</w:t>
+        <w:t xml:space="preserve">The 'Filtering+' module can be used to resample the data and filter the unwanted frequency in the EEG signal. The user can choose between two different algorithms to perform this filtering. By default, it uses the Signal Processing Toolbox from Matlab, but it can also call the filtering function used in EEGLAB. In addition, the module can call several EEGLAB tools to clean the data (such as </w:t>
+      </w:r>
+      <w:proofErr w:type="spellStart"/>
+      <w:r>
+        <w:rPr>
+          <w:rFonts w:ascii="Calibri" w:hAnsi="Calibri" w:cs="Calibri"/>
+          <w:lang w:val="en-US"/>
+        </w:rPr>
+        <w:t>CleanLine</w:t>
+      </w:r>
+      <w:proofErr w:type="spellEnd"/>
+      <w:r>
+        <w:rPr>
+          <w:rFonts w:ascii="Calibri" w:hAnsi="Calibri" w:cs="Calibri"/>
+          <w:lang w:val="en-US"/>
+        </w:rPr>
+        <w:t>, ASR or automatic bad channel detection)</w:t>
       </w:r>
       <w:r>
         <w:rPr>
@@ -159,6 +177,7 @@
       <w:r>
         <w:rPr>
           <w:rFonts w:ascii="Calibri" w:hAnsi="Calibri" w:cs="Calibri"/>
+          <w:noProof/>
           <w:lang w:val="en-US"/>
         </w:rPr>
         <w:drawing>
@@ -271,7 +290,23 @@
           <w:rFonts w:ascii="Calibri" w:hAnsi="Calibri" w:cs="Calibri"/>
           <w:lang w:val="en-US"/>
         </w:rPr>
-        <w:t>This is typically used when you want to downsample your data.</w:t>
+        <w:t xml:space="preserve">This is typically used when you want to </w:t>
+      </w:r>
+      <w:proofErr w:type="spellStart"/>
+      <w:r>
+        <w:rPr>
+          <w:rFonts w:ascii="Calibri" w:hAnsi="Calibri" w:cs="Calibri"/>
+          <w:lang w:val="en-US"/>
+        </w:rPr>
+        <w:t>downsample</w:t>
+      </w:r>
+      <w:proofErr w:type="spellEnd"/>
+      <w:r>
+        <w:rPr>
+          <w:rFonts w:ascii="Calibri" w:hAnsi="Calibri" w:cs="Calibri"/>
+          <w:lang w:val="en-US"/>
+        </w:rPr>
+        <w:t xml:space="preserve"> your data.</w:t>
       </w:r>
     </w:p>
     <w:p>
@@ -355,6 +390,7 @@
         </w:rPr>
         <w:t xml:space="preserve">Matlab mode: It will use the </w:t>
       </w:r>
+      <w:proofErr w:type="spellStart"/>
       <w:r>
         <w:rPr>
           <w:rFonts w:ascii="Calibri" w:hAnsi="Calibri" w:cs="Calibri"/>
@@ -364,12 +400,43 @@
         </w:rPr>
         <w:t>filtfilt</w:t>
       </w:r>
-      <w:r>
-        <w:rPr>
-          <w:rFonts w:ascii="Calibri" w:hAnsi="Calibri" w:cs="Calibri"/>
-          <w:lang w:val="en-US"/>
-        </w:rPr>
-        <w:t xml:space="preserve"> function include in the Signal Processing toolbox (addone to Matlab)</w:t>
+      <w:proofErr w:type="spellEnd"/>
+      <w:r>
+        <w:rPr>
+          <w:rFonts w:ascii="Calibri" w:hAnsi="Calibri" w:cs="Calibri"/>
+          <w:lang w:val="en-US"/>
+        </w:rPr>
+        <w:t xml:space="preserve"> function </w:t>
+      </w:r>
+      <w:r>
+        <w:rPr>
+          <w:rFonts w:ascii="Calibri" w:hAnsi="Calibri" w:cs="Calibri"/>
+          <w:lang w:val="en-US"/>
+        </w:rPr>
+        <w:t>included</w:t>
+      </w:r>
+      <w:r>
+        <w:rPr>
+          <w:rFonts w:ascii="Calibri" w:hAnsi="Calibri" w:cs="Calibri"/>
+          <w:lang w:val="en-US"/>
+        </w:rPr>
+        <w:t xml:space="preserve"> in the Signal Processing toolbox (</w:t>
+      </w:r>
+      <w:proofErr w:type="spellStart"/>
+      <w:r>
+        <w:rPr>
+          <w:rFonts w:ascii="Calibri" w:hAnsi="Calibri" w:cs="Calibri"/>
+          <w:lang w:val="en-US"/>
+        </w:rPr>
+        <w:t>addone</w:t>
+      </w:r>
+      <w:proofErr w:type="spellEnd"/>
+      <w:r>
+        <w:rPr>
+          <w:rFonts w:ascii="Calibri" w:hAnsi="Calibri" w:cs="Calibri"/>
+          <w:lang w:val="en-US"/>
+        </w:rPr>
+        <w:t xml:space="preserve"> to Matlab)</w:t>
       </w:r>
     </w:p>
     <w:p>
@@ -384,14 +451,24 @@
           <w:lang w:val="en-US"/>
         </w:rPr>
       </w:pPr>
+      <w:proofErr w:type="spellStart"/>
       <w:r>
         <w:rPr>
           <w:rFonts w:ascii="Calibri" w:hAnsi="Calibri" w:cs="Calibri"/>
           <w:lang w:val="en-US"/>
         </w:rPr>
         <w:lastRenderedPageBreak/>
-        <w:t xml:space="preserve">eeglab mode: It will use the </w:t>
-      </w:r>
+        <w:t>eeglab</w:t>
+      </w:r>
+      <w:proofErr w:type="spellEnd"/>
+      <w:r>
+        <w:rPr>
+          <w:rFonts w:ascii="Calibri" w:hAnsi="Calibri" w:cs="Calibri"/>
+          <w:lang w:val="en-US"/>
+        </w:rPr>
+        <w:t xml:space="preserve"> mode: It will use the </w:t>
+      </w:r>
+      <w:proofErr w:type="spellStart"/>
       <w:r>
         <w:rPr>
           <w:rFonts w:ascii="Calibri" w:hAnsi="Calibri" w:cs="Calibri"/>
@@ -401,6 +478,7 @@
         </w:rPr>
         <w:t>pop_eegfiltnew</w:t>
       </w:r>
+      <w:proofErr w:type="spellEnd"/>
       <w:r>
         <w:rPr>
           <w:rFonts w:ascii="Calibri" w:hAnsi="Calibri" w:cs="Calibri"/>
@@ -413,7 +491,67 @@
           <w:rFonts w:ascii="Calibri" w:hAnsi="Calibri" w:cs="Calibri"/>
           <w:lang w:val="en-US"/>
         </w:rPr>
-        <w:t xml:space="preserve"> include in the eeglab toolbox (include in EEGpal)</w:t>
+        <w:t xml:space="preserve"> </w:t>
+      </w:r>
+      <w:r>
+        <w:rPr>
+          <w:rFonts w:ascii="Calibri" w:hAnsi="Calibri" w:cs="Calibri"/>
+          <w:lang w:val="en-US"/>
+        </w:rPr>
+        <w:t>included</w:t>
+      </w:r>
+      <w:r>
+        <w:rPr>
+          <w:rFonts w:ascii="Calibri" w:hAnsi="Calibri" w:cs="Calibri"/>
+          <w:lang w:val="en-US"/>
+        </w:rPr>
+        <w:t xml:space="preserve"> in the </w:t>
+      </w:r>
+      <w:proofErr w:type="spellStart"/>
+      <w:r>
+        <w:rPr>
+          <w:rFonts w:ascii="Calibri" w:hAnsi="Calibri" w:cs="Calibri"/>
+          <w:lang w:val="en-US"/>
+        </w:rPr>
+        <w:t>eeglab</w:t>
+      </w:r>
+      <w:proofErr w:type="spellEnd"/>
+      <w:r>
+        <w:rPr>
+          <w:rFonts w:ascii="Calibri" w:hAnsi="Calibri" w:cs="Calibri"/>
+          <w:lang w:val="en-US"/>
+        </w:rPr>
+        <w:t xml:space="preserve"> toolbox (include</w:t>
+      </w:r>
+      <w:r>
+        <w:rPr>
+          <w:rFonts w:ascii="Calibri" w:hAnsi="Calibri" w:cs="Calibri"/>
+          <w:lang w:val="en-US"/>
+        </w:rPr>
+        <w:t>d</w:t>
+      </w:r>
+      <w:r>
+        <w:rPr>
+          <w:rFonts w:ascii="Calibri" w:hAnsi="Calibri" w:cs="Calibri"/>
+          <w:lang w:val="en-US"/>
+        </w:rPr>
+        <w:t xml:space="preserve"> in </w:t>
+      </w:r>
+      <w:proofErr w:type="spellStart"/>
+      <w:r>
+        <w:rPr>
+          <w:rFonts w:ascii="Calibri" w:hAnsi="Calibri" w:cs="Calibri"/>
+          <w:lang w:val="en-US"/>
+        </w:rPr>
+        <w:t>EEGpal</w:t>
+      </w:r>
+      <w:proofErr w:type="spellEnd"/>
+      <w:r>
+        <w:rPr>
+          <w:rFonts w:ascii="Calibri" w:hAnsi="Calibri" w:cs="Calibri"/>
+          <w:lang w:val="en-US"/>
+        </w:rPr>
+        <w:t>)</w:t>
       </w:r>
     </w:p>
     <w:p>
@@ -462,14 +600,25 @@
         </w:rPr>
         <w:t xml:space="preserve">between </w:t>
       </w:r>
-      <w:r>
-        <w:rPr>
-          <w:rFonts w:ascii="Calibri" w:hAnsi="Calibri" w:cs="Calibri"/>
-          <w:b/>
-          <w:bCs/>
-          <w:lang w:val="en-US"/>
-        </w:rPr>
-        <w:t>High+Low pass</w:t>
+      <w:proofErr w:type="spellStart"/>
+      <w:r>
+        <w:rPr>
+          <w:rFonts w:ascii="Calibri" w:hAnsi="Calibri" w:cs="Calibri"/>
+          <w:b/>
+          <w:bCs/>
+          <w:lang w:val="en-US"/>
+        </w:rPr>
+        <w:t>High+Low</w:t>
+      </w:r>
+      <w:proofErr w:type="spellEnd"/>
+      <w:r>
+        <w:rPr>
+          <w:rFonts w:ascii="Calibri" w:hAnsi="Calibri" w:cs="Calibri"/>
+          <w:b/>
+          <w:bCs/>
+          <w:lang w:val="en-US"/>
+        </w:rPr>
+        <w:t xml:space="preserve"> pass</w:t>
       </w:r>
       <w:r>
         <w:rPr>
@@ -529,6 +678,13 @@
           <w:rFonts w:ascii="Calibri" w:hAnsi="Calibri" w:cs="Calibri"/>
           <w:lang w:val="en-US"/>
         </w:rPr>
+        <w:t>T</w:t>
+      </w:r>
+      <w:r>
+        <w:rPr>
+          <w:rFonts w:ascii="Calibri" w:hAnsi="Calibri" w:cs="Calibri"/>
+          <w:lang w:val="en-US"/>
+        </w:rPr>
         <w:t xml:space="preserve">he order of the filters can also be specified. This determines how sharp the cut-off frequency will be. The higher the value, the sharper the cut-off frequency and the longer the processing time. You can see the effect of the filter order on the graph at </w:t>
       </w:r>
       <w:r>
@@ -536,7 +692,7 @@
           <w:rFonts w:ascii="Calibri" w:hAnsi="Calibri" w:cs="Calibri"/>
           <w:lang w:val="en-US"/>
         </w:rPr>
-        <w:t>setp</w:t>
+        <w:t>step</w:t>
       </w:r>
       <w:r>
         <w:rPr>
@@ -593,7 +749,39 @@
           <w:rFonts w:ascii="Calibri" w:hAnsi="Calibri" w:cs="Calibri"/>
           <w:lang w:val="en-US"/>
         </w:rPr>
-        <w:t xml:space="preserve">In eeglab mode, the high+low pass is replaced by  </w:t>
+        <w:t xml:space="preserve">In </w:t>
+      </w:r>
+      <w:proofErr w:type="spellStart"/>
+      <w:r>
+        <w:rPr>
+          <w:rFonts w:ascii="Calibri" w:hAnsi="Calibri" w:cs="Calibri"/>
+          <w:lang w:val="en-US"/>
+        </w:rPr>
+        <w:t>eeglab</w:t>
+      </w:r>
+      <w:proofErr w:type="spellEnd"/>
+      <w:r>
+        <w:rPr>
+          <w:rFonts w:ascii="Calibri" w:hAnsi="Calibri" w:cs="Calibri"/>
+          <w:lang w:val="en-US"/>
+        </w:rPr>
+        <w:t xml:space="preserve"> mode, the </w:t>
+      </w:r>
+      <w:proofErr w:type="spellStart"/>
+      <w:r>
+        <w:rPr>
+          <w:rFonts w:ascii="Calibri" w:hAnsi="Calibri" w:cs="Calibri"/>
+          <w:lang w:val="en-US"/>
+        </w:rPr>
+        <w:t>high+low</w:t>
+      </w:r>
+      <w:proofErr w:type="spellEnd"/>
+      <w:r>
+        <w:rPr>
+          <w:rFonts w:ascii="Calibri" w:hAnsi="Calibri" w:cs="Calibri"/>
+          <w:lang w:val="en-US"/>
+        </w:rPr>
+        <w:t xml:space="preserve"> pass is replaced by </w:t>
       </w:r>
       <w:r>
         <w:rPr>
@@ -760,7 +948,23 @@
           <w:rFonts w:ascii="Calibri" w:hAnsi="Calibri" w:cs="Calibri"/>
           <w:lang w:val="en-US"/>
         </w:rPr>
-        <w:t>View the cut-off behaviour according to the filter's threshold and order (this feature is only available in Matlab mode).</w:t>
+        <w:t xml:space="preserve">View the cut-off </w:t>
+      </w:r>
+      <w:proofErr w:type="spellStart"/>
+      <w:r>
+        <w:rPr>
+          <w:rFonts w:ascii="Calibri" w:hAnsi="Calibri" w:cs="Calibri"/>
+          <w:lang w:val="en-US"/>
+        </w:rPr>
+        <w:t>behaviour</w:t>
+      </w:r>
+      <w:proofErr w:type="spellEnd"/>
+      <w:r>
+        <w:rPr>
+          <w:rFonts w:ascii="Calibri" w:hAnsi="Calibri" w:cs="Calibri"/>
+          <w:lang w:val="en-US"/>
+        </w:rPr>
+        <w:t xml:space="preserve"> according to the filter's threshold and order (this feature is only available in Matlab mode).</w:t>
       </w:r>
     </w:p>
     <w:p>
@@ -825,7 +1029,39 @@
           <w:rFonts w:ascii="Calibri" w:hAnsi="Calibri" w:cs="Calibri"/>
           <w:lang w:val="en-US"/>
         </w:rPr>
-        <w:t>To remove this noise, you can use a notch filter, which is the default option in Matlab mode and requires the Signal Processing toolbox. Alternatively, you can use the Cleanline module of EEGLAB, which removes all harmonic frequencies but takes longer to process. For more details, please visit the following webpage:</w:t>
+        <w:t xml:space="preserve">To remove this noise, you can use a notch filter, which is the default option in Matlab mode and requires the Signal Processing toolbox. Alternatively, you can use the </w:t>
+      </w:r>
+      <w:proofErr w:type="spellStart"/>
+      <w:r>
+        <w:rPr>
+          <w:rFonts w:ascii="Calibri" w:hAnsi="Calibri" w:cs="Calibri"/>
+          <w:lang w:val="en-US"/>
+        </w:rPr>
+        <w:t>Cleanline</w:t>
+      </w:r>
+      <w:proofErr w:type="spellEnd"/>
+      <w:r>
+        <w:rPr>
+          <w:rFonts w:ascii="Calibri" w:hAnsi="Calibri" w:cs="Calibri"/>
+          <w:lang w:val="en-US"/>
+        </w:rPr>
+        <w:t xml:space="preserve"> module of </w:t>
+      </w:r>
+      <w:proofErr w:type="spellStart"/>
+      <w:r>
+        <w:rPr>
+          <w:rFonts w:ascii="Calibri" w:hAnsi="Calibri" w:cs="Calibri"/>
+          <w:lang w:val="en-US"/>
+        </w:rPr>
+        <w:t>eeglab</w:t>
+      </w:r>
+      <w:proofErr w:type="spellEnd"/>
+      <w:r>
+        <w:rPr>
+          <w:rFonts w:ascii="Calibri" w:hAnsi="Calibri" w:cs="Calibri"/>
+          <w:lang w:val="en-US"/>
+        </w:rPr>
+        <w:t>, which removes all harmonic frequencies but takes longer to process. For more details, please visit the following webpage:</w:t>
       </w:r>
       <w:r>
         <w:rPr>
@@ -863,7 +1099,39 @@
           <w:rFonts w:ascii="Calibri" w:hAnsi="Calibri" w:cs="Calibri"/>
           <w:lang w:val="en-US"/>
         </w:rPr>
-        <w:t>The notch filter is disabled in EEGLAB mode because it requires the Signal Processing Toolbox Matlab add-on. It is better to use Cleanline in this case.</w:t>
+        <w:t xml:space="preserve">The notch filter is disabled in </w:t>
+      </w:r>
+      <w:proofErr w:type="spellStart"/>
+      <w:r>
+        <w:rPr>
+          <w:rFonts w:ascii="Calibri" w:hAnsi="Calibri" w:cs="Calibri"/>
+          <w:lang w:val="en-US"/>
+        </w:rPr>
+        <w:t>eeglab</w:t>
+      </w:r>
+      <w:proofErr w:type="spellEnd"/>
+      <w:r>
+        <w:rPr>
+          <w:rFonts w:ascii="Calibri" w:hAnsi="Calibri" w:cs="Calibri"/>
+          <w:lang w:val="en-US"/>
+        </w:rPr>
+        <w:t xml:space="preserve"> mode because it requires the Signal Processing Toolbox Matlab add-on. It is better to use </w:t>
+      </w:r>
+      <w:proofErr w:type="spellStart"/>
+      <w:r>
+        <w:rPr>
+          <w:rFonts w:ascii="Calibri" w:hAnsi="Calibri" w:cs="Calibri"/>
+          <w:lang w:val="en-US"/>
+        </w:rPr>
+        <w:t>Cleanline</w:t>
+      </w:r>
+      <w:proofErr w:type="spellEnd"/>
+      <w:r>
+        <w:rPr>
+          <w:rFonts w:ascii="Calibri" w:hAnsi="Calibri" w:cs="Calibri"/>
+          <w:lang w:val="en-US"/>
+        </w:rPr>
+        <w:t xml:space="preserve"> in this case.</w:t>
       </w:r>
     </w:p>
     <w:p>
@@ -912,17 +1180,44 @@
           <w:rFonts w:ascii="Calibri" w:hAnsi="Calibri" w:cs="Calibri"/>
           <w:lang w:val="en-US"/>
         </w:rPr>
-        <w:t xml:space="preserve">You can activate the pluging </w:t>
-      </w:r>
-      <w:r>
-        <w:rPr>
-          <w:rFonts w:ascii="Calibri" w:hAnsi="Calibri" w:cs="Calibri"/>
-          <w:b/>
-          <w:bCs/>
-          <w:lang w:val="en-US"/>
-        </w:rPr>
-        <w:t>clean rawdata</w:t>
-      </w:r>
+        <w:t xml:space="preserve">You can activate the </w:t>
+      </w:r>
+      <w:proofErr w:type="spellStart"/>
+      <w:r>
+        <w:rPr>
+          <w:rFonts w:ascii="Calibri" w:hAnsi="Calibri" w:cs="Calibri"/>
+          <w:lang w:val="en-US"/>
+        </w:rPr>
+        <w:t>pluging</w:t>
+      </w:r>
+      <w:proofErr w:type="spellEnd"/>
+      <w:r>
+        <w:rPr>
+          <w:rFonts w:ascii="Calibri" w:hAnsi="Calibri" w:cs="Calibri"/>
+          <w:lang w:val="en-US"/>
+        </w:rPr>
+        <w:t xml:space="preserve"> </w:t>
+      </w:r>
+      <w:r>
+        <w:rPr>
+          <w:rFonts w:ascii="Calibri" w:hAnsi="Calibri" w:cs="Calibri"/>
+          <w:b/>
+          <w:bCs/>
+          <w:lang w:val="en-US"/>
+        </w:rPr>
+        <w:t xml:space="preserve">clean </w:t>
+      </w:r>
+      <w:proofErr w:type="spellStart"/>
+      <w:r>
+        <w:rPr>
+          <w:rFonts w:ascii="Calibri" w:hAnsi="Calibri" w:cs="Calibri"/>
+          <w:b/>
+          <w:bCs/>
+          <w:lang w:val="en-US"/>
+        </w:rPr>
+        <w:t>rawdata</w:t>
+      </w:r>
+      <w:proofErr w:type="spellEnd"/>
       <w:r>
         <w:rPr>
           <w:rFonts w:ascii="Calibri" w:hAnsi="Calibri" w:cs="Calibri"/>
@@ -930,6 +1225,7 @@
         </w:rPr>
         <w:t xml:space="preserve"> from </w:t>
       </w:r>
+      <w:proofErr w:type="spellStart"/>
       <w:r>
         <w:rPr>
           <w:rFonts w:ascii="Calibri" w:hAnsi="Calibri" w:cs="Calibri"/>
@@ -937,6 +1233,7 @@
         </w:rPr>
         <w:t>eeglab</w:t>
       </w:r>
+      <w:proofErr w:type="spellEnd"/>
       <w:r>
         <w:rPr>
           <w:rFonts w:ascii="Calibri" w:hAnsi="Calibri" w:cs="Calibri"/>
@@ -1077,7 +1374,23 @@
           <w:rFonts w:ascii="Calibri" w:hAnsi="Calibri" w:cs="Calibri"/>
           <w:lang w:val="en-US"/>
         </w:rPr>
-        <w:t>nterpolation step. You can view the results in the Interpolation module via the CleanRawData slider. This allows you to decide whether to accept the suggestion or not.</w:t>
+        <w:t xml:space="preserve">nterpolation step. You can view the results in the Interpolation module via the </w:t>
+      </w:r>
+      <w:proofErr w:type="spellStart"/>
+      <w:r>
+        <w:rPr>
+          <w:rFonts w:ascii="Calibri" w:hAnsi="Calibri" w:cs="Calibri"/>
+          <w:lang w:val="en-US"/>
+        </w:rPr>
+        <w:t>CleanRawData</w:t>
+      </w:r>
+      <w:proofErr w:type="spellEnd"/>
+      <w:r>
+        <w:rPr>
+          <w:rFonts w:ascii="Calibri" w:hAnsi="Calibri" w:cs="Calibri"/>
+          <w:lang w:val="en-US"/>
+        </w:rPr>
+        <w:t xml:space="preserve"> slider. This allows you to decide whether to accept the suggestion or not.</w:t>
       </w:r>
       <w:r>
         <w:rPr>
@@ -1249,7 +1562,23 @@
           <w:rFonts w:ascii="Calibri" w:hAnsi="Calibri" w:cs="Calibri"/>
           <w:lang w:val="en-US"/>
         </w:rPr>
-        <w:t>this option, as a similar correction would be performed by the Epoching module.</w:t>
+        <w:t xml:space="preserve">this option, as a similar correction would be performed by the </w:t>
+      </w:r>
+      <w:proofErr w:type="spellStart"/>
+      <w:r>
+        <w:rPr>
+          <w:rFonts w:ascii="Calibri" w:hAnsi="Calibri" w:cs="Calibri"/>
+          <w:lang w:val="en-US"/>
+        </w:rPr>
+        <w:t>Epoching</w:t>
+      </w:r>
+      <w:proofErr w:type="spellEnd"/>
+      <w:r>
+        <w:rPr>
+          <w:rFonts w:ascii="Calibri" w:hAnsi="Calibri" w:cs="Calibri"/>
+          <w:lang w:val="en-US"/>
+        </w:rPr>
+        <w:t xml:space="preserve"> module.</w:t>
       </w:r>
     </w:p>
     <w:p>
@@ -1399,7 +1728,35 @@
           <w:rFonts w:ascii="Calibri" w:hAnsi="Calibri" w:cs="Calibri"/>
           <w:lang w:val="en-US"/>
         </w:rPr>
-        <w:t xml:space="preserve">There is three validation button: </w:t>
+        <w:t xml:space="preserve">There </w:t>
+      </w:r>
+      <w:r>
+        <w:rPr>
+          <w:rFonts w:ascii="Calibri" w:hAnsi="Calibri" w:cs="Calibri"/>
+          <w:lang w:val="en-US"/>
+        </w:rPr>
+        <w:t>are</w:t>
+      </w:r>
+      <w:r>
+        <w:rPr>
+          <w:rFonts w:ascii="Calibri" w:hAnsi="Calibri" w:cs="Calibri"/>
+          <w:lang w:val="en-US"/>
+        </w:rPr>
+        <w:t xml:space="preserve"> three validation </w:t>
+      </w:r>
+      <w:r>
+        <w:rPr>
+          <w:rFonts w:ascii="Calibri" w:hAnsi="Calibri" w:cs="Calibri"/>
+          <w:lang w:val="en-US"/>
+        </w:rPr>
+        <w:t>buttons</w:t>
+      </w:r>
+      <w:r>
+        <w:rPr>
+          <w:rFonts w:ascii="Calibri" w:hAnsi="Calibri" w:cs="Calibri"/>
+          <w:lang w:val="en-US"/>
+        </w:rPr>
+        <w:t xml:space="preserve">: </w:t>
       </w:r>
     </w:p>
     <w:p>
@@ -1449,21 +1806,7 @@
           <w:rFonts w:ascii="Calibri" w:hAnsi="Calibri" w:cs="Calibri"/>
           <w:lang w:val="en-US"/>
         </w:rPr>
-        <w:t xml:space="preserve"> will carry out the processing </w:t>
-      </w:r>
-      <w:r>
-        <w:rPr>
-          <w:rFonts w:ascii="Calibri" w:hAnsi="Calibri" w:cs="Calibri"/>
-          <w:lang w:val="en-US"/>
-        </w:rPr>
-        <w:t>parameterized</w:t>
-      </w:r>
-      <w:r>
-        <w:rPr>
-          <w:rFonts w:ascii="Calibri" w:hAnsi="Calibri" w:cs="Calibri"/>
-          <w:lang w:val="en-US"/>
-        </w:rPr>
-        <w:t xml:space="preserve"> in the Filtering module.</w:t>
+        <w:t xml:space="preserve"> will carry out the processing parameterized in the Filtering module.</w:t>
       </w:r>
       <w:r>
         <w:rPr>
@@ -1577,14 +1920,7 @@
           <w:rFonts w:ascii="Calibri" w:hAnsi="Calibri" w:cs="Calibri"/>
           <w:lang w:val="en-US"/>
         </w:rPr>
-        <w:t xml:space="preserve"> </w:t>
-      </w:r>
-      <w:r>
-        <w:rPr>
-          <w:rFonts w:ascii="Calibri" w:hAnsi="Calibri" w:cs="Calibri"/>
-          <w:lang w:val="en-US"/>
-        </w:rPr>
-        <w:t>The same effect will be achieved by closing the Filtering+ module window.</w:t>
+        <w:t xml:space="preserve"> The same effect will be achieved by closing the Filtering+ module window.</w:t>
       </w:r>
     </w:p>
     <w:p>
@@ -1660,6 +1996,7 @@
         </w:rPr>
         <w:t>Should I use Signal Processing Toolbox (</w:t>
       </w:r>
+      <w:proofErr w:type="spellStart"/>
       <w:r>
         <w:rPr>
           <w:rFonts w:ascii="Calibri" w:hAnsi="Calibri" w:cs="Calibri"/>
@@ -1671,6 +2008,7 @@
         </w:rPr>
         <w:t>filtfilt</w:t>
       </w:r>
+      <w:proofErr w:type="spellEnd"/>
       <w:r>
         <w:rPr>
           <w:rFonts w:ascii="Calibri" w:hAnsi="Calibri" w:cs="Calibri"/>
@@ -1691,15 +2029,27 @@
         </w:rPr>
         <w:t xml:space="preserve">function) or </w:t>
       </w:r>
-      <w:r>
-        <w:rPr>
-          <w:rFonts w:ascii="Calibri" w:hAnsi="Calibri" w:cs="Calibri"/>
-          <w:b/>
-          <w:bCs/>
-          <w:lang w:val="en-US"/>
-        </w:rPr>
-        <w:t>EEGLAB (</w:t>
-      </w:r>
+      <w:proofErr w:type="spellStart"/>
+      <w:r>
+        <w:rPr>
+          <w:rFonts w:ascii="Calibri" w:hAnsi="Calibri" w:cs="Calibri"/>
+          <w:b/>
+          <w:bCs/>
+          <w:lang w:val="en-US"/>
+        </w:rPr>
+        <w:t>eeglab</w:t>
+      </w:r>
+      <w:proofErr w:type="spellEnd"/>
+      <w:r>
+        <w:rPr>
+          <w:rFonts w:ascii="Calibri" w:hAnsi="Calibri" w:cs="Calibri"/>
+          <w:b/>
+          <w:bCs/>
+          <w:lang w:val="en-US"/>
+        </w:rPr>
+        <w:t xml:space="preserve"> (</w:t>
+      </w:r>
+      <w:proofErr w:type="spellStart"/>
       <w:r>
         <w:rPr>
           <w:rFonts w:ascii="Calibri" w:hAnsi="Calibri" w:cs="Calibri"/>
@@ -1711,6 +2061,7 @@
         </w:rPr>
         <w:t>pop_eegfiltnew</w:t>
       </w:r>
+      <w:proofErr w:type="spellEnd"/>
       <w:r>
         <w:rPr>
           <w:rFonts w:ascii="Calibri" w:hAnsi="Calibri" w:cs="Calibri"/>
@@ -1779,8 +2130,25 @@
           <w:rFonts w:ascii="Calibri" w:hAnsi="Calibri" w:cs="Calibri"/>
           <w:lang w:val="en-US"/>
         </w:rPr>
-        <w:t xml:space="preserve"> difficult question. The results are similar for these two options. The authors found that the quality of the Matlab 'filtfilt' filter was slightly better. However, </w:t>
-      </w:r>
+        <w:t xml:space="preserve"> difficult question. The results are similar for these two options. The authors found that the quality of the Matlab '</w:t>
+      </w:r>
+      <w:proofErr w:type="spellStart"/>
+      <w:r>
+        <w:rPr>
+          <w:rFonts w:ascii="Calibri" w:hAnsi="Calibri" w:cs="Calibri"/>
+          <w:lang w:val="en-US"/>
+        </w:rPr>
+        <w:t>filtfilt</w:t>
+      </w:r>
+      <w:proofErr w:type="spellEnd"/>
+      <w:r>
+        <w:rPr>
+          <w:rFonts w:ascii="Calibri" w:hAnsi="Calibri" w:cs="Calibri"/>
+          <w:lang w:val="en-US"/>
+        </w:rPr>
+        <w:t xml:space="preserve">' filter was slightly better. However, </w:t>
+      </w:r>
+      <w:proofErr w:type="spellStart"/>
       <w:r>
         <w:rPr>
           <w:rFonts w:ascii="Calibri" w:hAnsi="Calibri" w:cs="Calibri"/>
@@ -1788,45 +2156,52 @@
         </w:rPr>
         <w:t>eeglab</w:t>
       </w:r>
-      <w:r>
-        <w:rPr>
-          <w:rFonts w:ascii="Calibri" w:hAnsi="Calibri" w:cs="Calibri"/>
-          <w:lang w:val="en-US"/>
-        </w:rPr>
-        <w:t xml:space="preserve"> filters can be used without a Signal Processing Toolbox </w:t>
-      </w:r>
-      <w:r>
-        <w:rPr>
-          <w:rFonts w:ascii="Calibri" w:hAnsi="Calibri" w:cs="Calibri"/>
-          <w:lang w:val="en-US"/>
-        </w:rPr>
-        <w:t>license</w:t>
-      </w:r>
-      <w:r>
-        <w:rPr>
-          <w:rFonts w:ascii="Calibri" w:hAnsi="Calibri" w:cs="Calibri"/>
-          <w:lang w:val="en-US"/>
-        </w:rPr>
-        <w:t xml:space="preserve"> and are cited more frequently in scientific literature.</w:t>
-      </w:r>
-    </w:p>
-    <w:p>
-      <w:pPr>
-        <w:rPr>
-          <w:rFonts w:ascii="Calibri" w:hAnsi="Calibri" w:cs="Calibri"/>
-          <w:b/>
-          <w:bCs/>
-          <w:lang w:val="en-US"/>
-        </w:rPr>
-      </w:pPr>
-      <w:r>
-        <w:rPr>
-          <w:rFonts w:ascii="Calibri" w:hAnsi="Calibri" w:cs="Calibri"/>
-          <w:b/>
-          <w:bCs/>
-          <w:lang w:val="en-US"/>
-        </w:rPr>
-        <w:t>Why can I choose the filter order in Matlab mode but not in EEGLab mode?</w:t>
+      <w:proofErr w:type="spellEnd"/>
+      <w:r>
+        <w:rPr>
+          <w:rFonts w:ascii="Calibri" w:hAnsi="Calibri" w:cs="Calibri"/>
+          <w:lang w:val="en-US"/>
+        </w:rPr>
+        <w:t xml:space="preserve"> filters can be used without a Signal Processing Toolbox license and are cited more frequently in scientific literature.</w:t>
+      </w:r>
+    </w:p>
+    <w:p>
+      <w:pPr>
+        <w:rPr>
+          <w:rFonts w:ascii="Calibri" w:hAnsi="Calibri" w:cs="Calibri"/>
+          <w:b/>
+          <w:bCs/>
+          <w:lang w:val="en-US"/>
+        </w:rPr>
+      </w:pPr>
+      <w:r>
+        <w:rPr>
+          <w:rFonts w:ascii="Calibri" w:hAnsi="Calibri" w:cs="Calibri"/>
+          <w:b/>
+          <w:bCs/>
+          <w:lang w:val="en-US"/>
+        </w:rPr>
+        <w:t xml:space="preserve">Why can I choose the filter order in Matlab mode but not in </w:t>
+      </w:r>
+      <w:proofErr w:type="spellStart"/>
+      <w:r>
+        <w:rPr>
+          <w:rFonts w:ascii="Calibri" w:hAnsi="Calibri" w:cs="Calibri"/>
+          <w:b/>
+          <w:bCs/>
+          <w:lang w:val="en-US"/>
+        </w:rPr>
+        <w:t>EEGLab</w:t>
+      </w:r>
+      <w:proofErr w:type="spellEnd"/>
+      <w:r>
+        <w:rPr>
+          <w:rFonts w:ascii="Calibri" w:hAnsi="Calibri" w:cs="Calibri"/>
+          <w:b/>
+          <w:bCs/>
+          <w:lang w:val="en-US"/>
+        </w:rPr>
+        <w:t xml:space="preserve"> mode?</w:t>
       </w:r>
     </w:p>
     <w:p>
@@ -1857,6 +2232,7 @@
         </w:rPr>
         <w:t xml:space="preserve"> using </w:t>
       </w:r>
+      <w:proofErr w:type="spellStart"/>
       <w:r>
         <w:rPr>
           <w:rFonts w:ascii="Calibri" w:hAnsi="Calibri" w:cs="Calibri"/>
@@ -1864,6 +2240,7 @@
         </w:rPr>
         <w:t>eeglab</w:t>
       </w:r>
+      <w:proofErr w:type="spellEnd"/>
       <w:r>
         <w:rPr>
           <w:rFonts w:ascii="Calibri" w:hAnsi="Calibri" w:cs="Calibri"/>
@@ -1914,6 +2291,7 @@
         </w:rPr>
         <w:t xml:space="preserve">The authors obtained an unusual result when applying a high-pass filter followed by a low-pass filter using the </w:t>
       </w:r>
+      <w:proofErr w:type="spellStart"/>
       <w:r>
         <w:rPr>
           <w:rFonts w:ascii="Calibri" w:hAnsi="Calibri" w:cs="Calibri"/>
@@ -1923,12 +2301,29 @@
         </w:rPr>
         <w:t>pop_eegfiltnew</w:t>
       </w:r>
-      <w:r>
-        <w:rPr>
-          <w:rFonts w:ascii="Calibri" w:hAnsi="Calibri" w:cs="Calibri"/>
-          <w:lang w:val="en-US"/>
-        </w:rPr>
-        <w:t xml:space="preserve"> function. This is why they decided to propose a bandpass filter, similar to the original filtering GUI in EEGlab.</w:t>
+      <w:proofErr w:type="spellEnd"/>
+      <w:r>
+        <w:rPr>
+          <w:rFonts w:ascii="Calibri" w:hAnsi="Calibri" w:cs="Calibri"/>
+          <w:lang w:val="en-US"/>
+        </w:rPr>
+        <w:t xml:space="preserve"> function. This is why they decided to propose a bandpass filter, similar to the original filtering GUI in </w:t>
+      </w:r>
+      <w:proofErr w:type="spellStart"/>
+      <w:r>
+        <w:rPr>
+          <w:rFonts w:ascii="Calibri" w:hAnsi="Calibri" w:cs="Calibri"/>
+          <w:lang w:val="en-US"/>
+        </w:rPr>
+        <w:t>eeglab</w:t>
+      </w:r>
+      <w:proofErr w:type="spellEnd"/>
+      <w:r>
+        <w:rPr>
+          <w:rFonts w:ascii="Calibri" w:hAnsi="Calibri" w:cs="Calibri"/>
+          <w:lang w:val="en-US"/>
+        </w:rPr>
+        <w:t>.</w:t>
       </w:r>
     </w:p>
     <w:p>
@@ -2005,6 +2400,13 @@
           <w:rFonts w:ascii="Calibri" w:hAnsi="Calibri" w:cs="Calibri"/>
           <w:lang w:val="en-US"/>
         </w:rPr>
+        <w:t>I</w:t>
+      </w:r>
+      <w:r>
+        <w:rPr>
+          <w:rFonts w:ascii="Calibri" w:hAnsi="Calibri" w:cs="Calibri"/>
+          <w:lang w:val="en-US"/>
+        </w:rPr>
         <w:t>n standard EEG pre-processing, we always recommend applying a high-pass filter to remove low-frequency noise, such as signal drift. Baseline shift due to DC is included in this type of noise (very low frequency). Therefore, DC removal is unnecessary if a high-pass filter with a cut-off frequency between 0.3 and 0.5 Hz is applied.</w:t>
       </w:r>
     </w:p>
@@ -2072,22 +2474,90 @@
           <w:bCs/>
           <w:lang w:val="en-US"/>
         </w:rPr>
-        <w:t>Why can't I use the clean raw data to automatically remove the electrodes, as is the case with the default EEGLAB option?</w:t>
-      </w:r>
-    </w:p>
-    <w:p>
-      <w:pPr>
-        <w:rPr>
-          <w:rFonts w:ascii="Calibri" w:hAnsi="Calibri" w:cs="Calibri"/>
-          <w:lang w:val="en-US"/>
-        </w:rPr>
-      </w:pPr>
-      <w:r>
-        <w:rPr>
-          <w:rFonts w:ascii="Calibri" w:hAnsi="Calibri" w:cs="Calibri"/>
-          <w:lang w:val="en-US"/>
-        </w:rPr>
-        <w:t>The authors decided to remove this option because they did not trust the poor channel detection performed by CleanRawDataPlugging. Instead, they only use it to help decide which electrode to interpolate when in doubt.</w:t>
+        <w:t xml:space="preserve">Why can't I use the clean raw data to automatically remove the electrodes, as is the case with the default </w:t>
+      </w:r>
+      <w:proofErr w:type="spellStart"/>
+      <w:r>
+        <w:rPr>
+          <w:rFonts w:ascii="Calibri" w:hAnsi="Calibri" w:cs="Calibri"/>
+          <w:b/>
+          <w:bCs/>
+          <w:lang w:val="en-US"/>
+        </w:rPr>
+        <w:t>eeglab</w:t>
+      </w:r>
+      <w:proofErr w:type="spellEnd"/>
+      <w:r>
+        <w:rPr>
+          <w:rFonts w:ascii="Calibri" w:hAnsi="Calibri" w:cs="Calibri"/>
+          <w:b/>
+          <w:bCs/>
+          <w:lang w:val="en-US"/>
+        </w:rPr>
+        <w:t xml:space="preserve"> option?</w:t>
+      </w:r>
+    </w:p>
+    <w:p>
+      <w:pPr>
+        <w:rPr>
+          <w:rFonts w:ascii="Calibri" w:hAnsi="Calibri" w:cs="Calibri"/>
+          <w:lang w:val="en-US"/>
+        </w:rPr>
+      </w:pPr>
+      <w:r>
+        <w:rPr>
+          <w:rFonts w:ascii="Calibri" w:hAnsi="Calibri" w:cs="Calibri"/>
+          <w:lang w:val="en-US"/>
+        </w:rPr>
+        <w:t xml:space="preserve">The authors decided to remove this option because they did not trust the poor channel detection performed by </w:t>
+      </w:r>
+      <w:proofErr w:type="spellStart"/>
+      <w:r>
+        <w:rPr>
+          <w:rFonts w:ascii="Calibri" w:hAnsi="Calibri" w:cs="Calibri"/>
+          <w:lang w:val="en-US"/>
+        </w:rPr>
+        <w:t>CleanRawDataPlugging</w:t>
+      </w:r>
+      <w:proofErr w:type="spellEnd"/>
+      <w:r>
+        <w:rPr>
+          <w:rFonts w:ascii="Calibri" w:hAnsi="Calibri" w:cs="Calibri"/>
+          <w:lang w:val="en-US"/>
+        </w:rPr>
+        <w:t>. Instead, they only use it to help decide which electrode to interpolate when in doubt.</w:t>
+      </w:r>
+      <w:r>
+        <w:rPr>
+          <w:rFonts w:ascii="Calibri" w:hAnsi="Calibri" w:cs="Calibri"/>
+          <w:lang w:val="en-US"/>
+        </w:rPr>
+        <w:t xml:space="preserve"> However, in batch mode, the have the possibility to automatically reject the suggested bad channel by choosing the option </w:t>
+      </w:r>
+      <w:r>
+        <w:rPr>
+          <w:rFonts w:ascii="Calibri" w:hAnsi="Calibri" w:cs="Calibri"/>
+          <w:i/>
+          <w:iCs/>
+          <w:lang w:val="en-US"/>
+        </w:rPr>
+        <w:t>Automatic Bad Electrodes Rejection</w:t>
+      </w:r>
+      <w:r>
+        <w:rPr>
+          <w:rFonts w:ascii="Calibri" w:hAnsi="Calibri" w:cs="Calibri"/>
+          <w:i/>
+          <w:iCs/>
+          <w:lang w:val="en-US"/>
+        </w:rPr>
+        <w:t xml:space="preserve"> </w:t>
+      </w:r>
+      <w:r>
+        <w:rPr>
+          <w:rFonts w:ascii="Calibri" w:hAnsi="Calibri" w:cs="Calibri"/>
+          <w:lang w:val="en-US"/>
+        </w:rPr>
+        <w:t xml:space="preserve">for interpolation (see the manual of the batch system for more information). </w:t>
       </w:r>
     </w:p>
     <w:p>
@@ -2121,7 +2591,7 @@
           <w:rFonts w:ascii="Calibri" w:hAnsi="Calibri" w:cs="Calibri"/>
           <w:lang w:val="en-US"/>
         </w:rPr>
-        <w:t>The ASR correction is difficult to understand (it's like a black box). It uses a sliding window (default: 0.5 seconds, with a 50% overlap) to perform principal component analysis (PCA) on all channels, in order to identify a 'bad' PC. This is defined by comparing the data with its cleanest part in frequency-</w:t>
+        <w:t xml:space="preserve">The ASR correction is difficult to understand (it's like a black box). It uses a sliding window (default: 0.5 seconds, with a 50% overlap) to perform principal component analysis (PCA) on all channels, in </w:t>
       </w:r>
       <w:r>
         <w:rPr>
@@ -2129,78 +2599,22 @@
           <w:lang w:val="en-US"/>
         </w:rPr>
         <w:lastRenderedPageBreak/>
-        <w:t xml:space="preserve">enhanced root mean square (RMS). The 'bad' PC is then </w:t>
-      </w:r>
-      <w:r>
-        <w:rPr>
-          <w:rFonts w:ascii="Calibri" w:hAnsi="Calibri" w:cs="Calibri"/>
-          <w:lang w:val="en-US"/>
-        </w:rPr>
-        <w:t>rejected,</w:t>
-      </w:r>
-      <w:r>
-        <w:rPr>
-          <w:rFonts w:ascii="Calibri" w:hAnsi="Calibri" w:cs="Calibri"/>
-          <w:lang w:val="en-US"/>
-        </w:rPr>
-        <w:t xml:space="preserve"> and its activity is reconstructed from the remaining components.</w:t>
-      </w:r>
-    </w:p>
-    <w:p>
-      <w:pPr>
-        <w:rPr>
-          <w:rFonts w:ascii="Calibri" w:hAnsi="Calibri" w:cs="Calibri"/>
-          <w:lang w:val="en-US"/>
-        </w:rPr>
-      </w:pPr>
-      <w:r>
-        <w:rPr>
-          <w:rFonts w:ascii="Calibri" w:hAnsi="Calibri" w:cs="Calibri"/>
-          <w:lang w:val="en-US"/>
-        </w:rPr>
-        <w:t xml:space="preserve">After extensive experience and testing, the authors are confident in the results. This can save </w:t>
-      </w:r>
-      <w:r>
-        <w:rPr>
-          <w:rFonts w:ascii="Calibri" w:hAnsi="Calibri" w:cs="Calibri"/>
-          <w:lang w:val="en-US"/>
-        </w:rPr>
-        <w:t>poor</w:t>
-      </w:r>
-      <w:r>
-        <w:rPr>
-          <w:rFonts w:ascii="Calibri" w:hAnsi="Calibri" w:cs="Calibri"/>
-          <w:lang w:val="en-US"/>
-        </w:rPr>
-        <w:t xml:space="preserve">-quality recording, which is important in the case of </w:t>
-      </w:r>
-      <w:r>
-        <w:rPr>
-          <w:rFonts w:ascii="Calibri" w:hAnsi="Calibri" w:cs="Calibri"/>
-          <w:lang w:val="en-US"/>
-        </w:rPr>
-        <w:t>clinical study</w:t>
-      </w:r>
-      <w:r>
-        <w:rPr>
-          <w:rFonts w:ascii="Calibri" w:hAnsi="Calibri" w:cs="Calibri"/>
-          <w:lang w:val="en-US"/>
-        </w:rPr>
-        <w:t xml:space="preserve">. This algorithm is very popular in </w:t>
-      </w:r>
-      <w:r>
-        <w:rPr>
-          <w:rFonts w:ascii="Calibri" w:hAnsi="Calibri" w:cs="Calibri"/>
-          <w:lang w:val="en-US"/>
-        </w:rPr>
-        <w:t>literature</w:t>
-      </w:r>
-      <w:r>
-        <w:rPr>
-          <w:rFonts w:ascii="Calibri" w:hAnsi="Calibri" w:cs="Calibri"/>
-          <w:lang w:val="en-US"/>
-        </w:rPr>
-        <w:t>. However, due to its 'magic', if you only want to correct the blink artefact, we recommend an ICA decomposition, which offers more control.</w:t>
+        <w:t>order to identify a 'bad' PC. This is defined by comparing the data with its cleanest part in frequency-enhanced root mean square (RMS). The 'bad' PC is then rejected, and its activity is reconstructed from the remaining components.</w:t>
+      </w:r>
+    </w:p>
+    <w:p>
+      <w:pPr>
+        <w:rPr>
+          <w:rFonts w:ascii="Calibri" w:hAnsi="Calibri" w:cs="Calibri"/>
+          <w:lang w:val="en-US"/>
+        </w:rPr>
+      </w:pPr>
+      <w:r>
+        <w:rPr>
+          <w:rFonts w:ascii="Calibri" w:hAnsi="Calibri" w:cs="Calibri"/>
+          <w:lang w:val="en-US"/>
+        </w:rPr>
+        <w:t>After extensive experience and testing, the authors are confident in the results. This can save poor-quality recording, which is important in the case of clinical study. This algorithm is very popular in literature. However, due to its 'magic', if you only want to correct the blink artefact, we recommend an ICA decomposition, which offers more control.</w:t>
       </w:r>
     </w:p>
     <w:sectPr>

</xml_diff>